<commit_message>
finished chapter 3.1 on Paper/Missin Stefanos Diploma Thesis.docx
</commit_message>
<xml_diff>
--- a/Paper/articles/used articles.docx
+++ b/Paper/articles/used articles.docx
@@ -1440,6 +1440,188 @@
       </w:hyperlink>
       <w:r>
         <w:t xml:space="preserve"> , Οκτώβριος 2018</w:t>
+      </w:r>
+    </w:p>
+    <w:p>
+      <w:pPr>
+        <w:pStyle w:val="a3"/>
+        <w:numPr>
+          <w:ilvl w:val="0"/>
+          <w:numId w:val="1"/>
+        </w:numPr>
+        <w:rPr>
+          <w:lang w:val="en-US"/>
+        </w:rPr>
+      </w:pPr>
+      <w:r>
+        <w:rPr>
+          <w:lang w:val="en-US"/>
+        </w:rPr>
+        <w:t xml:space="preserve">Visual Studio Code </w:t>
+      </w:r>
+      <w:hyperlink r:id="rId21" w:history="1">
+        <w:r>
+          <w:rPr>
+            <w:rStyle w:val="-"/>
+            <w:lang w:val="en-US"/>
+          </w:rPr>
+          <w:t>https://code.visualstudio.com/</w:t>
+        </w:r>
+      </w:hyperlink>
+      <w:r>
+        <w:rPr>
+          <w:lang w:val="en-US"/>
+        </w:rPr>
+        <w:t xml:space="preserve"> , </w:t>
+      </w:r>
+      <w:r>
+        <w:t>Οκτώβριος</w:t>
+      </w:r>
+      <w:r>
+        <w:rPr>
+          <w:lang w:val="en-US"/>
+        </w:rPr>
+        <w:t xml:space="preserve"> 2018</w:t>
+      </w:r>
+    </w:p>
+    <w:p>
+      <w:pPr>
+        <w:pStyle w:val="a3"/>
+        <w:numPr>
+          <w:ilvl w:val="0"/>
+          <w:numId w:val="1"/>
+        </w:numPr>
+        <w:rPr>
+          <w:lang w:val="en-US"/>
+        </w:rPr>
+      </w:pPr>
+      <w:r>
+        <w:rPr>
+          <w:lang w:val="en-US"/>
+        </w:rPr>
+        <w:t xml:space="preserve">Why VS Code </w:t>
+      </w:r>
+      <w:hyperlink r:id="rId22" w:history="1">
+        <w:r>
+          <w:rPr>
+            <w:rStyle w:val="-"/>
+            <w:lang w:val="en-US"/>
+          </w:rPr>
+          <w:t>https://code.visualstudio.com/docs/editor/whyvscode</w:t>
+        </w:r>
+      </w:hyperlink>
+      <w:r>
+        <w:rPr>
+          <w:lang w:val="en-US"/>
+        </w:rPr>
+        <w:t xml:space="preserve"> , </w:t>
+      </w:r>
+      <w:r>
+        <w:t>Οκτώβριος</w:t>
+      </w:r>
+      <w:r>
+        <w:rPr>
+          <w:lang w:val="en-US"/>
+        </w:rPr>
+        <w:t xml:space="preserve"> 2018</w:t>
+      </w:r>
+    </w:p>
+    <w:p>
+      <w:pPr>
+        <w:pStyle w:val="a3"/>
+        <w:numPr>
+          <w:ilvl w:val="0"/>
+          <w:numId w:val="1"/>
+        </w:numPr>
+        <w:rPr>
+          <w:lang w:val="en-US"/>
+        </w:rPr>
+      </w:pPr>
+      <w:r>
+        <w:rPr>
+          <w:lang w:val="en-US"/>
+        </w:rPr>
+        <w:lastRenderedPageBreak/>
+        <w:t xml:space="preserve">Brackets </w:t>
+      </w:r>
+      <w:hyperlink r:id="rId23" w:history="1">
+        <w:r>
+          <w:rPr>
+            <w:rStyle w:val="-"/>
+            <w:lang w:val="en-US"/>
+          </w:rPr>
+          <w:t>http://brackets.io/</w:t>
+        </w:r>
+      </w:hyperlink>
+      <w:r>
+        <w:rPr>
+          <w:lang w:val="en-US"/>
+        </w:rPr>
+        <w:t xml:space="preserve"> , </w:t>
+      </w:r>
+      <w:r>
+        <w:t>Οκτώβριος</w:t>
+      </w:r>
+      <w:r>
+        <w:rPr>
+          <w:lang w:val="en-US"/>
+        </w:rPr>
+        <w:t xml:space="preserve"> 2018</w:t>
+      </w:r>
+    </w:p>
+    <w:p>
+      <w:pPr>
+        <w:pStyle w:val="a3"/>
+        <w:numPr>
+          <w:ilvl w:val="0"/>
+          <w:numId w:val="1"/>
+        </w:numPr>
+        <w:rPr>
+          <w:lang w:val="en-US"/>
+        </w:rPr>
+      </w:pPr>
+      <w:r>
+        <w:rPr>
+          <w:lang w:val="en-US"/>
+        </w:rPr>
+        <w:t xml:space="preserve">XAMPP Installers </w:t>
+      </w:r>
+      <w:hyperlink r:id="rId24" w:history="1">
+        <w:r>
+          <w:rPr>
+            <w:rStyle w:val="-"/>
+            <w:lang w:val="en-US"/>
+          </w:rPr>
+          <w:t>https://www.apachefriends.org/index.htm</w:t>
+        </w:r>
+        <w:r>
+          <w:rPr>
+            <w:rStyle w:val="-"/>
+            <w:lang w:val="en-US"/>
+          </w:rPr>
+          <w:t>l</w:t>
+        </w:r>
+      </w:hyperlink>
+      <w:r>
+        <w:rPr>
+          <w:lang w:val="en-US"/>
+        </w:rPr>
+        <w:t xml:space="preserve"> ,</w:t>
+      </w:r>
+      <w:r>
+        <w:rPr>
+          <w:lang w:val="en-US"/>
+        </w:rPr>
+        <w:t xml:space="preserve"> </w:t>
+      </w:r>
+      <w:r>
+        <w:t>Οκτώβριος</w:t>
+      </w:r>
+      <w:r>
+        <w:rPr>
+          <w:lang w:val="en-US"/>
+        </w:rPr>
+        <w:t xml:space="preserve"> 2018</w:t>
       </w:r>
       <w:bookmarkStart w:id="0" w:name="_GoBack"/>
       <w:bookmarkEnd w:id="0"/>

</xml_diff>

<commit_message>
finished chapter 3 on Paper/Missin Stefanos Diploma Thesis.docx
</commit_message>
<xml_diff>
--- a/Paper/articles/used articles.docx
+++ b/Paper/articles/used articles.docx
@@ -1592,14 +1592,7 @@
             <w:rStyle w:val="-"/>
             <w:lang w:val="en-US"/>
           </w:rPr>
-          <w:t>https://www.apachefriends.org/index.htm</w:t>
-        </w:r>
-        <w:r>
-          <w:rPr>
-            <w:rStyle w:val="-"/>
-            <w:lang w:val="en-US"/>
-          </w:rPr>
-          <w:t>l</w:t>
+          <w:t>https://www.apachefriends.org/index.html</w:t>
         </w:r>
       </w:hyperlink>
       <w:r>
@@ -1622,9 +1615,134 @@
           <w:lang w:val="en-US"/>
         </w:rPr>
         <w:t xml:space="preserve"> 2018</w:t>
+      </w:r>
+    </w:p>
+    <w:p>
+      <w:pPr>
+        <w:pStyle w:val="a3"/>
+        <w:numPr>
+          <w:ilvl w:val="0"/>
+          <w:numId w:val="1"/>
+        </w:numPr>
+        <w:rPr>
+          <w:lang w:val="en-US"/>
+        </w:rPr>
+      </w:pPr>
+      <w:r>
+        <w:rPr>
+          <w:lang w:val="en-US"/>
+        </w:rPr>
+        <w:t xml:space="preserve">DHT.lib </w:t>
+      </w:r>
+      <w:hyperlink r:id="rId25" w:history="1">
+        <w:r>
+          <w:rPr>
+            <w:rStyle w:val="-"/>
+            <w:lang w:val="en-US"/>
+          </w:rPr>
+          <w:t>https</w:t>
+        </w:r>
+        <w:r>
+          <w:rPr>
+            <w:rStyle w:val="-"/>
+            <w:lang w:val="en-US"/>
+          </w:rPr>
+          <w:t>://</w:t>
+        </w:r>
+        <w:r>
+          <w:rPr>
+            <w:rStyle w:val="-"/>
+            <w:lang w:val="en-US"/>
+          </w:rPr>
+          <w:t>github</w:t>
+        </w:r>
+        <w:r>
+          <w:rPr>
+            <w:rStyle w:val="-"/>
+            <w:lang w:val="en-US"/>
+          </w:rPr>
+          <w:t>.</w:t>
+        </w:r>
+        <w:r>
+          <w:rPr>
+            <w:rStyle w:val="-"/>
+            <w:lang w:val="en-US"/>
+          </w:rPr>
+          <w:t>com</w:t>
+        </w:r>
+        <w:r>
+          <w:rPr>
+            <w:rStyle w:val="-"/>
+            <w:lang w:val="en-US"/>
+          </w:rPr>
+          <w:t>/</w:t>
+        </w:r>
+        <w:r>
+          <w:rPr>
+            <w:rStyle w:val="-"/>
+            <w:lang w:val="en-US"/>
+          </w:rPr>
+          <w:t>ringerc</w:t>
+        </w:r>
+        <w:r>
+          <w:rPr>
+            <w:rStyle w:val="-"/>
+            <w:lang w:val="en-US"/>
+          </w:rPr>
+          <w:t>/</w:t>
+        </w:r>
+        <w:r>
+          <w:rPr>
+            <w:rStyle w:val="-"/>
+            <w:lang w:val="en-US"/>
+          </w:rPr>
+          <w:t>Arduino</w:t>
+        </w:r>
+        <w:r>
+          <w:rPr>
+            <w:rStyle w:val="-"/>
+            <w:lang w:val="en-US"/>
+          </w:rPr>
+          <w:t>-</w:t>
+        </w:r>
+        <w:r>
+          <w:rPr>
+            <w:rStyle w:val="-"/>
+            <w:lang w:val="en-US"/>
+          </w:rPr>
+          <w:t>DHT</w:t>
+        </w:r>
+        <w:r>
+          <w:rPr>
+            <w:rStyle w:val="-"/>
+            <w:lang w:val="en-US"/>
+          </w:rPr>
+          <w:t>22</w:t>
+        </w:r>
+      </w:hyperlink>
+      <w:r>
+        <w:rPr>
+          <w:lang w:val="en-US"/>
+        </w:rPr>
+        <w:t xml:space="preserve"> ,</w:t>
+      </w:r>
+      <w:r>
+        <w:rPr>
+          <w:lang w:val="en-US"/>
+        </w:rPr>
+        <w:t xml:space="preserve"> </w:t>
+      </w:r>
+      <w:r>
+        <w:t>Οκτώβριος</w:t>
       </w:r>
       <w:bookmarkStart w:id="0" w:name="_GoBack"/>
       <w:bookmarkEnd w:id="0"/>
+      <w:r>
+        <w:rPr>
+          <w:lang w:val="en-US"/>
+        </w:rPr>
+        <w:t xml:space="preserve"> 2018</w:t>
+      </w:r>
     </w:p>
     <w:sectPr>
       <w:pgSz w:w="11906" w:h="16838"/>

</xml_diff>

<commit_message>
finished chapter 4.3 on Paper/Missin Stefanos Diploma Thesis.docx
</commit_message>
<xml_diff>
--- a/Paper/articles/used articles.docx
+++ b/Paper/articles/used articles.docx
@@ -1724,25 +1724,324 @@
         <w:rPr>
           <w:lang w:val="en-US"/>
         </w:rPr>
-        <w:t xml:space="preserve"> ,</w:t>
-      </w:r>
+        <w:t xml:space="preserve"> , </w:t>
+      </w:r>
+      <w:r>
+        <w:t>Οκτώβριος</w:t>
+      </w:r>
+      <w:r>
+        <w:rPr>
+          <w:lang w:val="en-US"/>
+        </w:rPr>
+        <w:t xml:space="preserve"> 2018</w:t>
+      </w:r>
+    </w:p>
+    <w:p>
+      <w:pPr>
+        <w:pStyle w:val="a3"/>
+        <w:numPr>
+          <w:ilvl w:val="0"/>
+          <w:numId w:val="1"/>
+        </w:numPr>
+      </w:pPr>
+      <w:r>
+        <w:t xml:space="preserve">Προσωπικά Δεδομένα </w:t>
+      </w:r>
+      <w:hyperlink r:id="rId26" w:history="1">
+        <w:r>
+          <w:rPr>
+            <w:rStyle w:val="-"/>
+          </w:rPr>
+          <w:t>https://el.wikipedia.org/wiki/%CE%A0%CF%81%CE%BF%CF%83%CF%89%CF%80%CE%B9%CE%BA%CE%AC_%CE%94%CE%B5%CE%B4%CE%BF%CE%BC%CE%AD%CE%BD%CE%B1</w:t>
+        </w:r>
+      </w:hyperlink>
+      <w:r>
+        <w:t xml:space="preserve"> , </w:t>
+      </w:r>
+      <w:proofErr w:type="spellStart"/>
+      <w:r>
+        <w:t>Οκώβριος</w:t>
+      </w:r>
+      <w:proofErr w:type="spellEnd"/>
+      <w:r>
+        <w:t xml:space="preserve"> 2018</w:t>
+      </w:r>
+    </w:p>
+    <w:p>
+      <w:pPr>
+        <w:pStyle w:val="a3"/>
+        <w:numPr>
+          <w:ilvl w:val="0"/>
+          <w:numId w:val="1"/>
+        </w:numPr>
+        <w:rPr>
+          <w:lang w:val="en-US"/>
+        </w:rPr>
+      </w:pPr>
+      <w:r>
+        <w:rPr>
+          <w:lang w:val="en-US"/>
+        </w:rPr>
+        <w:t>PHP</w:t>
+      </w:r>
+      <w:r>
+        <w:rPr>
+          <w:lang w:val="en-US"/>
+        </w:rPr>
+        <w:t xml:space="preserve">: </w:t>
+      </w:r>
+      <w:proofErr w:type="spellStart"/>
+      <w:r>
+        <w:rPr>
+          <w:lang w:val="en-US"/>
+        </w:rPr>
+        <w:t>password_hash</w:t>
+      </w:r>
+      <w:proofErr w:type="spellEnd"/>
       <w:r>
         <w:rPr>
           <w:lang w:val="en-US"/>
         </w:rPr>
         <w:t xml:space="preserve"> </w:t>
       </w:r>
+      <w:hyperlink r:id="rId27" w:history="1">
+        <w:r>
+          <w:rPr>
+            <w:rStyle w:val="-"/>
+            <w:lang w:val="en-US"/>
+          </w:rPr>
+          <w:t>http</w:t>
+        </w:r>
+        <w:r>
+          <w:rPr>
+            <w:rStyle w:val="-"/>
+            <w:lang w:val="en-US"/>
+          </w:rPr>
+          <w:t>://</w:t>
+        </w:r>
+        <w:r>
+          <w:rPr>
+            <w:rStyle w:val="-"/>
+            <w:lang w:val="en-US"/>
+          </w:rPr>
+          <w:t>php</w:t>
+        </w:r>
+        <w:r>
+          <w:rPr>
+            <w:rStyle w:val="-"/>
+            <w:lang w:val="en-US"/>
+          </w:rPr>
+          <w:t>.</w:t>
+        </w:r>
+        <w:r>
+          <w:rPr>
+            <w:rStyle w:val="-"/>
+            <w:lang w:val="en-US"/>
+          </w:rPr>
+          <w:t>net</w:t>
+        </w:r>
+        <w:r>
+          <w:rPr>
+            <w:rStyle w:val="-"/>
+            <w:lang w:val="en-US"/>
+          </w:rPr>
+          <w:t>/</w:t>
+        </w:r>
+        <w:r>
+          <w:rPr>
+            <w:rStyle w:val="-"/>
+            <w:lang w:val="en-US"/>
+          </w:rPr>
+          <w:t>manual</w:t>
+        </w:r>
+        <w:r>
+          <w:rPr>
+            <w:rStyle w:val="-"/>
+            <w:lang w:val="en-US"/>
+          </w:rPr>
+          <w:t>/</w:t>
+        </w:r>
+        <w:r>
+          <w:rPr>
+            <w:rStyle w:val="-"/>
+            <w:lang w:val="en-US"/>
+          </w:rPr>
+          <w:t>en</w:t>
+        </w:r>
+        <w:r>
+          <w:rPr>
+            <w:rStyle w:val="-"/>
+            <w:lang w:val="en-US"/>
+          </w:rPr>
+          <w:t>/</w:t>
+        </w:r>
+        <w:r>
+          <w:rPr>
+            <w:rStyle w:val="-"/>
+            <w:lang w:val="en-US"/>
+          </w:rPr>
+          <w:t>function</w:t>
+        </w:r>
+        <w:r>
+          <w:rPr>
+            <w:rStyle w:val="-"/>
+            <w:lang w:val="en-US"/>
+          </w:rPr>
+          <w:t>.</w:t>
+        </w:r>
+        <w:r>
+          <w:rPr>
+            <w:rStyle w:val="-"/>
+            <w:lang w:val="en-US"/>
+          </w:rPr>
+          <w:t>password</w:t>
+        </w:r>
+        <w:r>
+          <w:rPr>
+            <w:rStyle w:val="-"/>
+            <w:lang w:val="en-US"/>
+          </w:rPr>
+          <w:t>-</w:t>
+        </w:r>
+        <w:r>
+          <w:rPr>
+            <w:rStyle w:val="-"/>
+            <w:lang w:val="en-US"/>
+          </w:rPr>
+          <w:t>hash</w:t>
+        </w:r>
+        <w:r>
+          <w:rPr>
+            <w:rStyle w:val="-"/>
+            <w:lang w:val="en-US"/>
+          </w:rPr>
+          <w:t>.</w:t>
+        </w:r>
+        <w:r>
+          <w:rPr>
+            <w:rStyle w:val="-"/>
+            <w:lang w:val="en-US"/>
+          </w:rPr>
+          <w:t>php</w:t>
+        </w:r>
+      </w:hyperlink>
+      <w:r>
+        <w:rPr>
+          <w:lang w:val="en-US"/>
+        </w:rPr>
+        <w:t xml:space="preserve"> , </w:t>
+      </w:r>
       <w:r>
         <w:t>Οκτώβριος</w:t>
+      </w:r>
+      <w:r>
+        <w:rPr>
+          <w:lang w:val="en-US"/>
+        </w:rPr>
+        <w:t xml:space="preserve"> 2018</w:t>
+      </w:r>
+    </w:p>
+    <w:p>
+      <w:pPr>
+        <w:pStyle w:val="a3"/>
+        <w:numPr>
+          <w:ilvl w:val="0"/>
+          <w:numId w:val="1"/>
+        </w:numPr>
+      </w:pPr>
+      <w:r>
+        <w:rPr>
+          <w:lang w:val="en-US"/>
+        </w:rPr>
+        <w:t>SSL</w:t>
+      </w:r>
+      <w:r>
+        <w:t xml:space="preserve"> </w:t>
+      </w:r>
+      <w:hyperlink r:id="rId28" w:history="1">
+        <w:r>
+          <w:rPr>
+            <w:rStyle w:val="-"/>
+            <w:lang w:val="en-US"/>
+          </w:rPr>
+          <w:t>https</w:t>
+        </w:r>
+        <w:r>
+          <w:rPr>
+            <w:rStyle w:val="-"/>
+          </w:rPr>
+          <w:t>://</w:t>
+        </w:r>
+        <w:r>
+          <w:rPr>
+            <w:rStyle w:val="-"/>
+            <w:lang w:val="en-US"/>
+          </w:rPr>
+          <w:t>el</w:t>
+        </w:r>
+        <w:r>
+          <w:rPr>
+            <w:rStyle w:val="-"/>
+          </w:rPr>
+          <w:t>.</w:t>
+        </w:r>
+        <w:proofErr w:type="spellStart"/>
+        <w:r>
+          <w:rPr>
+            <w:rStyle w:val="-"/>
+            <w:lang w:val="en-US"/>
+          </w:rPr>
+          <w:t>wikipedia</w:t>
+        </w:r>
+        <w:proofErr w:type="spellEnd"/>
+        <w:r>
+          <w:rPr>
+            <w:rStyle w:val="-"/>
+          </w:rPr>
+          <w:t>.</w:t>
+        </w:r>
+        <w:r>
+          <w:rPr>
+            <w:rStyle w:val="-"/>
+            <w:lang w:val="en-US"/>
+          </w:rPr>
+          <w:t>org</w:t>
+        </w:r>
+        <w:r>
+          <w:rPr>
+            <w:rStyle w:val="-"/>
+          </w:rPr>
+          <w:t>/</w:t>
+        </w:r>
+        <w:r>
+          <w:rPr>
+            <w:rStyle w:val="-"/>
+            <w:lang w:val="en-US"/>
+          </w:rPr>
+          <w:t>wiki</w:t>
+        </w:r>
+        <w:r>
+          <w:rPr>
+            <w:rStyle w:val="-"/>
+          </w:rPr>
+          <w:t>/</w:t>
+        </w:r>
+        <w:r>
+          <w:rPr>
+            <w:rStyle w:val="-"/>
+            <w:lang w:val="en-US"/>
+          </w:rPr>
+          <w:t>SSL</w:t>
+        </w:r>
+      </w:hyperlink>
+      <w:r>
+        <w:t xml:space="preserve"> , </w:t>
+      </w:r>
+      <w:r>
+        <w:t>Οκτώβριος 2018</w:t>
       </w:r>
       <w:bookmarkStart w:id="0" w:name="_GoBack"/>
       <w:bookmarkEnd w:id="0"/>
-      <w:r>
-        <w:rPr>
-          <w:lang w:val="en-US"/>
-        </w:rPr>
-        <w:t xml:space="preserve"> 2018</w:t>
-      </w:r>
     </w:p>
     <w:sectPr>
       <w:pgSz w:w="11906" w:h="16838"/>

</xml_diff>

<commit_message>
Finished annex A on Paper/Missin Stefanos Diploma Thesis.docx
</commit_message>
<xml_diff>
--- a/Paper/articles/used articles.docx
+++ b/Paper/articles/used articles.docx
@@ -22,7 +22,22 @@
         <w:rPr>
           <w:lang w:val="en-US"/>
         </w:rPr>
-        <w:t>Web Application https://en.wikipedia.org/wiki/Web_application, Οκτώβριος 2018</w:t>
+        <w:t xml:space="preserve">Web Application </w:t>
+      </w:r>
+      <w:hyperlink r:id="rId5" w:history="1">
+        <w:r>
+          <w:rPr>
+            <w:rStyle w:val="-"/>
+            <w:lang w:val="en-US"/>
+          </w:rPr>
+          <w:t>https://en.wikipedia.org/wiki/Web_application</w:t>
+        </w:r>
+      </w:hyperlink>
+      <w:r>
+        <w:rPr>
+          <w:lang w:val="en-US"/>
+        </w:rPr>
+        <w:t>, Οκτώβριος 2018</w:t>
       </w:r>
     </w:p>
     <w:p>
@@ -42,19 +57,20 @@
         </w:rPr>
         <w:t xml:space="preserve">Internet of Things </w:t>
       </w:r>
-      <w:proofErr w:type="gramStart"/>
-      <w:r>
-        <w:rPr>
-          <w:lang w:val="en-US"/>
-        </w:rPr>
-        <w:t>https://en.wikipedia.org/wiki/Internet_of_things ,</w:t>
-      </w:r>
-      <w:proofErr w:type="gramEnd"/>
-      <w:r>
-        <w:rPr>
-          <w:lang w:val="en-US"/>
-        </w:rPr>
-        <w:t xml:space="preserve"> Οκτώβριος 2018</w:t>
+      <w:hyperlink r:id="rId6" w:history="1">
+        <w:r>
+          <w:rPr>
+            <w:rStyle w:val="-"/>
+            <w:lang w:val="en-US"/>
+          </w:rPr>
+          <w:t>https://en.wikipedia.org/wiki/Internet_of_things</w:t>
+        </w:r>
+      </w:hyperlink>
+      <w:r>
+        <w:rPr>
+          <w:lang w:val="en-US"/>
+        </w:rPr>
+        <w:t>, Οκτώβριος 2018</w:t>
       </w:r>
     </w:p>
     <w:p>
@@ -157,7 +173,7 @@
         </w:rPr>
         <w:t xml:space="preserve">What Is the Internet of Things? </w:t>
       </w:r>
-      <w:hyperlink r:id="rId5" w:history="1">
+      <w:hyperlink r:id="rId7" w:history="1">
         <w:r>
           <w:rPr>
             <w:rStyle w:val="-"/>
@@ -292,7 +308,7 @@
         </w:r>
       </w:hyperlink>
       <w:r>
-        <w:t xml:space="preserve"> , </w:t>
+        <w:t xml:space="preserve">, </w:t>
       </w:r>
       <w:r>
         <w:t>Ιούνιος</w:t>
@@ -341,7 +357,7 @@
         </w:rPr>
         <w:t xml:space="preserve">Programming Language </w:t>
       </w:r>
-      <w:hyperlink r:id="rId6" w:history="1">
+      <w:hyperlink r:id="rId8" w:history="1">
         <w:r>
           <w:rPr>
             <w:rStyle w:val="-"/>
@@ -354,7 +370,7 @@
         <w:rPr>
           <w:lang w:val="en-US"/>
         </w:rPr>
-        <w:t xml:space="preserve"> , </w:t>
+        <w:t xml:space="preserve">, </w:t>
       </w:r>
       <w:r>
         <w:t>Οκτώβριος</w:t>
@@ -401,7 +417,7 @@
       <w:r>
         <w:t xml:space="preserve"> </w:t>
       </w:r>
-      <w:hyperlink r:id="rId7" w:history="1">
+      <w:hyperlink r:id="rId9" w:history="1">
         <w:r>
           <w:rPr>
             <w:rStyle w:val="-"/>
@@ -501,7 +517,7 @@
         </w:rPr>
         <w:t xml:space="preserve">CSS Basics </w:t>
       </w:r>
-      <w:hyperlink r:id="rId8" w:history="1">
+      <w:hyperlink r:id="rId10" w:history="1">
         <w:r>
           <w:rPr>
             <w:rStyle w:val="-"/>
@@ -514,7 +530,7 @@
         <w:rPr>
           <w:lang w:val="en-US"/>
         </w:rPr>
-        <w:t xml:space="preserve"> , </w:t>
+        <w:t xml:space="preserve">, </w:t>
       </w:r>
       <w:r>
         <w:t>Οκτώβριος</w:t>
@@ -543,7 +559,7 @@
       <w:r>
         <w:t xml:space="preserve"> </w:t>
       </w:r>
-      <w:hyperlink r:id="rId9" w:history="1">
+      <w:hyperlink r:id="rId11" w:history="1">
         <w:r>
           <w:rPr>
             <w:rStyle w:val="-"/>
@@ -620,7 +636,7 @@
         </w:r>
       </w:hyperlink>
       <w:r>
-        <w:t xml:space="preserve"> , </w:t>
+        <w:t xml:space="preserve">, </w:t>
       </w:r>
       <w:r>
         <w:t>Οκτώβριος 2018</w:t>
@@ -643,7 +659,7 @@
       <w:r>
         <w:t xml:space="preserve"> </w:t>
       </w:r>
-      <w:hyperlink r:id="rId10" w:history="1">
+      <w:hyperlink r:id="rId12" w:history="1">
         <w:r>
           <w:rPr>
             <w:rStyle w:val="-"/>
@@ -685,7 +701,7 @@
         </w:r>
       </w:hyperlink>
       <w:r>
-        <w:t xml:space="preserve"> , </w:t>
+        <w:t xml:space="preserve">, </w:t>
       </w:r>
       <w:r>
         <w:t>Οκτώβριος 2018</w:t>
@@ -702,16 +718,26 @@
           <w:lang w:val="en-US"/>
         </w:rPr>
       </w:pPr>
+      <w:r>
+        <w:rPr>
+          <w:lang w:val="en-US"/>
+        </w:rPr>
+        <w:t>PHP:</w:t>
+      </w:r>
+      <w:r>
+        <w:rPr>
+          <w:lang w:val="en-US"/>
+        </w:rPr>
+        <w:t xml:space="preserve"> </w:t>
+      </w:r>
       <w:proofErr w:type="spellStart"/>
-      <w:proofErr w:type="gramStart"/>
-      <w:r>
-        <w:rPr>
-          <w:lang w:val="en-US"/>
-        </w:rPr>
-        <w:t>PHP:Superglobals</w:t>
+      <w:r>
+        <w:rPr>
+          <w:lang w:val="en-US"/>
+        </w:rPr>
+        <w:t>Superglobals</w:t>
       </w:r>
       <w:proofErr w:type="spellEnd"/>
-      <w:proofErr w:type="gramEnd"/>
       <w:r>
         <w:rPr>
           <w:lang w:val="en-US"/>
@@ -724,7 +750,7 @@
         </w:rPr>
         <w:t xml:space="preserve"> </w:t>
       </w:r>
-      <w:hyperlink r:id="rId11" w:history="1">
+      <w:hyperlink r:id="rId13" w:history="1">
         <w:r>
           <w:rPr>
             <w:rStyle w:val="-"/>
@@ -737,7 +763,7 @@
         <w:rPr>
           <w:lang w:val="en-US"/>
         </w:rPr>
-        <w:t xml:space="preserve"> , </w:t>
+        <w:t xml:space="preserve">, </w:t>
       </w:r>
       <w:r>
         <w:t>Οκτώβριος</w:t>
@@ -766,7 +792,7 @@
         </w:rPr>
         <w:t xml:space="preserve">JavaScript </w:t>
       </w:r>
-      <w:hyperlink r:id="rId12" w:history="1">
+      <w:hyperlink r:id="rId14" w:history="1">
         <w:r>
           <w:rPr>
             <w:rStyle w:val="-"/>
@@ -814,7 +840,7 @@
         </w:rPr>
         <w:t xml:space="preserve"> </w:t>
       </w:r>
-      <w:hyperlink r:id="rId13" w:history="1">
+      <w:hyperlink r:id="rId15" w:history="1">
         <w:r>
           <w:rPr>
             <w:rStyle w:val="-"/>
@@ -827,7 +853,7 @@
         <w:rPr>
           <w:lang w:val="en-US"/>
         </w:rPr>
-        <w:t xml:space="preserve"> , </w:t>
+        <w:t xml:space="preserve">, </w:t>
       </w:r>
       <w:r>
         <w:t>Οκτώβριος</w:t>
@@ -856,7 +882,7 @@
       <w:r>
         <w:t xml:space="preserve"> </w:t>
       </w:r>
-      <w:hyperlink r:id="rId14" w:history="1">
+      <w:hyperlink r:id="rId16" w:history="1">
         <w:r>
           <w:rPr>
             <w:rStyle w:val="-"/>
@@ -935,7 +961,7 @@
         </w:r>
       </w:hyperlink>
       <w:r>
-        <w:t xml:space="preserve"> , </w:t>
+        <w:t xml:space="preserve">, </w:t>
       </w:r>
       <w:r>
         <w:t>Οκτώβριος 2018</w:t>
@@ -958,7 +984,7 @@
       <w:r>
         <w:t xml:space="preserve"> </w:t>
       </w:r>
-      <w:hyperlink r:id="rId15" w:history="1">
+      <w:hyperlink r:id="rId17" w:history="1">
         <w:r>
           <w:rPr>
             <w:rStyle w:val="-"/>
@@ -1061,7 +1087,7 @@
       <w:r>
         <w:t xml:space="preserve"> </w:t>
       </w:r>
-      <w:hyperlink r:id="rId16" w:history="1">
+      <w:hyperlink r:id="rId18" w:history="1">
         <w:r>
           <w:rPr>
             <w:rStyle w:val="-"/>
@@ -1179,7 +1205,7 @@
         </w:r>
       </w:hyperlink>
       <w:r>
-        <w:t xml:space="preserve"> , </w:t>
+        <w:t xml:space="preserve">, </w:t>
       </w:r>
       <w:r>
         <w:t>Οκτώβριος 2018</w:t>
@@ -1202,7 +1228,7 @@
         </w:rPr>
         <w:t xml:space="preserve">History of Arduino </w:t>
       </w:r>
-      <w:hyperlink r:id="rId17" w:history="1">
+      <w:hyperlink r:id="rId19" w:history="1">
         <w:r>
           <w:rPr>
             <w:rStyle w:val="-"/>
@@ -1215,7 +1241,7 @@
         <w:rPr>
           <w:lang w:val="en-US"/>
         </w:rPr>
-        <w:t xml:space="preserve"> , </w:t>
+        <w:t xml:space="preserve">, </w:t>
       </w:r>
       <w:r>
         <w:t>Οκτώβριος</w:t>
@@ -1250,7 +1276,7 @@
         </w:rPr>
         <w:t xml:space="preserve"> </w:t>
       </w:r>
-      <w:hyperlink r:id="rId18" w:history="1">
+      <w:hyperlink r:id="rId20" w:history="1">
         <w:r>
           <w:rPr>
             <w:rStyle w:val="-"/>
@@ -1263,7 +1289,7 @@
         <w:rPr>
           <w:lang w:val="en-US"/>
         </w:rPr>
-        <w:t xml:space="preserve"> , </w:t>
+        <w:t xml:space="preserve">, </w:t>
       </w:r>
       <w:r>
         <w:t>Οκτώβριος</w:t>
@@ -1286,11 +1312,12 @@
       <w:r>
         <w:t xml:space="preserve">Παυλή Β. (2013), Η Διδασκαλία εκπαιδευτικής ρομποτικής με τη χρήση </w:t>
       </w:r>
-      <w:proofErr w:type="spellStart"/>
-      <w:r>
-        <w:t>μικροελέγκτών</w:t>
-      </w:r>
-      <w:proofErr w:type="spellEnd"/>
+      <w:r>
+        <w:t>μικροελεγκτών</w:t>
+      </w:r>
+      <w:r>
+        <w:t xml:space="preserve"> </w:t>
+      </w:r>
       <w:r>
         <w:t xml:space="preserve">(π.χ. </w:t>
       </w:r>
@@ -1303,7 +1330,6 @@
       <w:r>
         <w:t xml:space="preserve">, </w:t>
       </w:r>
-      <w:proofErr w:type="gramStart"/>
       <w:r>
         <w:rPr>
           <w:lang w:val="en-US"/>
@@ -1311,11 +1337,7 @@
         <w:t>PIC</w:t>
       </w:r>
       <w:r>
-        <w:t xml:space="preserve"> )</w:t>
-      </w:r>
-      <w:proofErr w:type="gramEnd"/>
-      <w:r>
-        <w:t>, Διπλωματική Εργασία, Τ.Ε.Ι. Λάρισας, Τμήμα Τεχνολογίας Πληροφορικής και Τηλεπικοινωνιών, Λάρισα.</w:t>
+        <w:t>), Διπλωματική Εργασία, Τ.Ε.Ι. Λάρισας, Τμήμα Τεχνολογίας Πληροφορικής και Τηλεπικοινωνιών, Λάρισα.</w:t>
       </w:r>
     </w:p>
     <w:p>
@@ -1344,7 +1366,7 @@
       <w:r>
         <w:t xml:space="preserve"> </w:t>
       </w:r>
-      <w:hyperlink r:id="rId19" w:history="1">
+      <w:hyperlink r:id="rId21" w:history="1">
         <w:r>
           <w:rPr>
             <w:rStyle w:val="-"/>
@@ -1410,11 +1432,9 @@
       <w:r>
         <w:t xml:space="preserve">, </w:t>
       </w:r>
-      <w:proofErr w:type="spellStart"/>
-      <w:r>
-        <w:t>Οκώβριος</w:t>
-      </w:r>
-      <w:proofErr w:type="spellEnd"/>
+      <w:r>
+        <w:t>Οκτώβριος</w:t>
+      </w:r>
       <w:r>
         <w:t xml:space="preserve"> 2018</w:t>
       </w:r>
@@ -1427,10 +1447,11 @@
           <w:numId w:val="1"/>
         </w:numPr>
       </w:pPr>
+      <w:bookmarkStart w:id="0" w:name="_Hlk527568642"/>
       <w:r>
         <w:t xml:space="preserve">Δρομολογητής </w:t>
       </w:r>
-      <w:hyperlink r:id="rId20" w:history="1">
+      <w:hyperlink r:id="rId22" w:history="1">
         <w:r>
           <w:rPr>
             <w:rStyle w:val="-"/>
@@ -1441,6 +1462,7 @@
       <w:r>
         <w:t xml:space="preserve"> , Οκτώβριος 2018</w:t>
       </w:r>
+      <w:bookmarkEnd w:id="0"/>
     </w:p>
     <w:p>
       <w:pPr>
@@ -1459,7 +1481,7 @@
         </w:rPr>
         <w:t xml:space="preserve">Visual Studio Code </w:t>
       </w:r>
-      <w:hyperlink r:id="rId21" w:history="1">
+      <w:hyperlink r:id="rId23" w:history="1">
         <w:r>
           <w:rPr>
             <w:rStyle w:val="-"/>
@@ -1501,7 +1523,7 @@
         </w:rPr>
         <w:t xml:space="preserve">Why VS Code </w:t>
       </w:r>
-      <w:hyperlink r:id="rId22" w:history="1">
+      <w:hyperlink r:id="rId24" w:history="1">
         <w:r>
           <w:rPr>
             <w:rStyle w:val="-"/>
@@ -1544,7 +1566,7 @@
         <w:lastRenderedPageBreak/>
         <w:t xml:space="preserve">Brackets </w:t>
       </w:r>
-      <w:hyperlink r:id="rId23" w:history="1">
+      <w:hyperlink r:id="rId25" w:history="1">
         <w:r>
           <w:rPr>
             <w:rStyle w:val="-"/>
@@ -1586,7 +1608,7 @@
         </w:rPr>
         <w:t xml:space="preserve">XAMPP Installers </w:t>
       </w:r>
-      <w:hyperlink r:id="rId24" w:history="1">
+      <w:hyperlink r:id="rId26" w:history="1">
         <w:r>
           <w:rPr>
             <w:rStyle w:val="-"/>
@@ -1634,7 +1656,7 @@
         </w:rPr>
         <w:t xml:space="preserve">DHT.lib </w:t>
       </w:r>
-      <w:hyperlink r:id="rId25" w:history="1">
+      <w:hyperlink r:id="rId27" w:history="1">
         <w:r>
           <w:rPr>
             <w:rStyle w:val="-"/>
@@ -1747,7 +1769,7 @@
       <w:r>
         <w:t xml:space="preserve">Προσωπικά Δεδομένα </w:t>
       </w:r>
-      <w:hyperlink r:id="rId26" w:history="1">
+      <w:hyperlink r:id="rId28" w:history="1">
         <w:r>
           <w:rPr>
             <w:rStyle w:val="-"/>
@@ -1758,11 +1780,9 @@
       <w:r>
         <w:t xml:space="preserve"> , </w:t>
       </w:r>
-      <w:proofErr w:type="spellStart"/>
-      <w:r>
-        <w:t>Οκώβριος</w:t>
-      </w:r>
-      <w:proofErr w:type="spellEnd"/>
+      <w:r>
+        <w:t>Οκτώβριος</w:t>
+      </w:r>
       <w:r>
         <w:t xml:space="preserve"> 2018</w:t>
       </w:r>
@@ -1788,23 +1808,9 @@
         <w:rPr>
           <w:lang w:val="en-US"/>
         </w:rPr>
-        <w:t xml:space="preserve">: </w:t>
-      </w:r>
-      <w:proofErr w:type="spellStart"/>
-      <w:r>
-        <w:rPr>
-          <w:lang w:val="en-US"/>
-        </w:rPr>
-        <w:t>password_hash</w:t>
-      </w:r>
-      <w:proofErr w:type="spellEnd"/>
-      <w:r>
-        <w:rPr>
-          <w:lang w:val="en-US"/>
-        </w:rPr>
-        <w:t xml:space="preserve"> </w:t>
-      </w:r>
-      <w:hyperlink r:id="rId27" w:history="1">
+        <w:t xml:space="preserve">: password_hash </w:t>
+      </w:r>
+      <w:hyperlink r:id="rId29" w:history="1">
         <w:r>
           <w:rPr>
             <w:rStyle w:val="-"/>
@@ -1958,7 +1964,7 @@
       <w:r>
         <w:t xml:space="preserve"> </w:t>
       </w:r>
-      <w:hyperlink r:id="rId28" w:history="1">
+      <w:hyperlink r:id="rId30" w:history="1">
         <w:r>
           <w:rPr>
             <w:rStyle w:val="-"/>
@@ -2040,8 +2046,2376 @@
       <w:r>
         <w:t>Οκτώβριος 2018</w:t>
       </w:r>
-      <w:bookmarkStart w:id="0" w:name="_GoBack"/>
-      <w:bookmarkEnd w:id="0"/>
+    </w:p>
+    <w:p/>
+    <w:p/>
+    <w:p>
+      <w:pPr>
+        <w:rPr>
+          <w:lang w:val="en-US"/>
+        </w:rPr>
+      </w:pPr>
+      <w:r>
+        <w:rPr>
+          <w:lang w:val="en-US"/>
+        </w:rPr>
+        <w:t xml:space="preserve">[1] </w:t>
+      </w:r>
+      <w:r>
+        <w:rPr>
+          <w:lang w:val="en-US"/>
+        </w:rPr>
+        <w:t xml:space="preserve">Web Application </w:t>
+      </w:r>
+      <w:hyperlink r:id="rId31" w:history="1">
+        <w:r>
+          <w:rPr>
+            <w:rStyle w:val="-"/>
+            <w:lang w:val="en-US"/>
+          </w:rPr>
+          <w:t>https://en.wikipedia.org/wiki/Web_application</w:t>
+        </w:r>
+      </w:hyperlink>
+      <w:r>
+        <w:rPr>
+          <w:lang w:val="en-US"/>
+        </w:rPr>
+        <w:t>, Οκτώβριος 2018</w:t>
+      </w:r>
+    </w:p>
+    <w:p>
+      <w:pPr>
+        <w:rPr>
+          <w:lang w:val="en-US"/>
+        </w:rPr>
+      </w:pPr>
+      <w:r>
+        <w:rPr>
+          <w:lang w:val="en-US"/>
+        </w:rPr>
+        <w:t xml:space="preserve">[2] </w:t>
+      </w:r>
+      <w:r>
+        <w:rPr>
+          <w:lang w:val="en-US"/>
+        </w:rPr>
+        <w:t xml:space="preserve">Internet of Things </w:t>
+      </w:r>
+      <w:hyperlink r:id="rId32" w:history="1">
+        <w:r>
+          <w:rPr>
+            <w:rStyle w:val="-"/>
+            <w:lang w:val="en-US"/>
+          </w:rPr>
+          <w:t>https://en.wikipedia.org/wiki/Internet_of_things</w:t>
+        </w:r>
+      </w:hyperlink>
+      <w:r>
+        <w:rPr>
+          <w:lang w:val="en-US"/>
+        </w:rPr>
+        <w:t>, Οκτώβριος 2018</w:t>
+      </w:r>
+    </w:p>
+    <w:p>
+      <w:r>
+        <w:rPr>
+          <w:lang w:val="en-US"/>
+        </w:rPr>
+        <w:t xml:space="preserve">[3] </w:t>
+      </w:r>
+      <w:r>
+        <w:rPr>
+          <w:lang w:val="en-US"/>
+        </w:rPr>
+        <w:t xml:space="preserve">What Is the Internet of Things? </w:t>
+      </w:r>
+      <w:hyperlink r:id="rId33" w:history="1">
+        <w:r>
+          <w:rPr>
+            <w:rStyle w:val="-"/>
+            <w:lang w:val="en-US"/>
+          </w:rPr>
+          <w:t>https</w:t>
+        </w:r>
+        <w:r>
+          <w:rPr>
+            <w:rStyle w:val="-"/>
+          </w:rPr>
+          <w:t>://</w:t>
+        </w:r>
+        <w:r>
+          <w:rPr>
+            <w:rStyle w:val="-"/>
+            <w:lang w:val="en-US"/>
+          </w:rPr>
+          <w:t>www</w:t>
+        </w:r>
+        <w:r>
+          <w:rPr>
+            <w:rStyle w:val="-"/>
+          </w:rPr>
+          <w:t>.</w:t>
+        </w:r>
+        <w:proofErr w:type="spellStart"/>
+        <w:r>
+          <w:rPr>
+            <w:rStyle w:val="-"/>
+            <w:lang w:val="en-US"/>
+          </w:rPr>
+          <w:t>cloudwards</w:t>
+        </w:r>
+        <w:proofErr w:type="spellEnd"/>
+        <w:r>
+          <w:rPr>
+            <w:rStyle w:val="-"/>
+          </w:rPr>
+          <w:t>.</w:t>
+        </w:r>
+        <w:r>
+          <w:rPr>
+            <w:rStyle w:val="-"/>
+            <w:lang w:val="en-US"/>
+          </w:rPr>
+          <w:t>net</w:t>
+        </w:r>
+        <w:r>
+          <w:rPr>
+            <w:rStyle w:val="-"/>
+          </w:rPr>
+          <w:t>/</w:t>
+        </w:r>
+        <w:r>
+          <w:rPr>
+            <w:rStyle w:val="-"/>
+            <w:lang w:val="en-US"/>
+          </w:rPr>
+          <w:t>what</w:t>
+        </w:r>
+        <w:r>
+          <w:rPr>
+            <w:rStyle w:val="-"/>
+          </w:rPr>
+          <w:t>-</w:t>
+        </w:r>
+        <w:r>
+          <w:rPr>
+            <w:rStyle w:val="-"/>
+            <w:lang w:val="en-US"/>
+          </w:rPr>
+          <w:t>is</w:t>
+        </w:r>
+        <w:r>
+          <w:rPr>
+            <w:rStyle w:val="-"/>
+          </w:rPr>
+          <w:t>-</w:t>
+        </w:r>
+        <w:r>
+          <w:rPr>
+            <w:rStyle w:val="-"/>
+            <w:lang w:val="en-US"/>
+          </w:rPr>
+          <w:t>the</w:t>
+        </w:r>
+        <w:r>
+          <w:rPr>
+            <w:rStyle w:val="-"/>
+          </w:rPr>
+          <w:t>-</w:t>
+        </w:r>
+        <w:r>
+          <w:rPr>
+            <w:rStyle w:val="-"/>
+            <w:lang w:val="en-US"/>
+          </w:rPr>
+          <w:t>internet</w:t>
+        </w:r>
+        <w:r>
+          <w:rPr>
+            <w:rStyle w:val="-"/>
+          </w:rPr>
+          <w:t>-</w:t>
+        </w:r>
+        <w:r>
+          <w:rPr>
+            <w:rStyle w:val="-"/>
+            <w:lang w:val="en-US"/>
+          </w:rPr>
+          <w:t>of</w:t>
+        </w:r>
+        <w:r>
+          <w:rPr>
+            <w:rStyle w:val="-"/>
+          </w:rPr>
+          <w:t>-</w:t>
+        </w:r>
+        <w:r>
+          <w:rPr>
+            <w:rStyle w:val="-"/>
+            <w:lang w:val="en-US"/>
+          </w:rPr>
+          <w:t>things</w:t>
+        </w:r>
+        <w:r>
+          <w:rPr>
+            <w:rStyle w:val="-"/>
+          </w:rPr>
+          <w:t>/</w:t>
+        </w:r>
+      </w:hyperlink>
+      <w:r>
+        <w:t>, Ιούνιος 2018</w:t>
+      </w:r>
+    </w:p>
+    <w:p>
+      <w:pPr>
+        <w:rPr>
+          <w:lang w:val="en-US"/>
+        </w:rPr>
+      </w:pPr>
+      <w:r>
+        <w:rPr>
+          <w:lang w:val="en-US"/>
+        </w:rPr>
+        <w:t xml:space="preserve">[4] </w:t>
+      </w:r>
+      <w:r>
+        <w:rPr>
+          <w:lang w:val="en-US"/>
+        </w:rPr>
+        <w:t xml:space="preserve">Programming Language </w:t>
+      </w:r>
+      <w:hyperlink r:id="rId34" w:history="1">
+        <w:r>
+          <w:rPr>
+            <w:rStyle w:val="-"/>
+            <w:lang w:val="en-US"/>
+          </w:rPr>
+          <w:t>https://en.wikipedia.org/wiki/Programming_language</w:t>
+        </w:r>
+      </w:hyperlink>
+      <w:r>
+        <w:rPr>
+          <w:lang w:val="en-US"/>
+        </w:rPr>
+        <w:t>, Οκτώβριος 2018</w:t>
+      </w:r>
+    </w:p>
+    <w:p>
+      <w:r>
+        <w:t xml:space="preserve">[5] </w:t>
+      </w:r>
+      <w:r>
+        <w:rPr>
+          <w:lang w:val="en-US"/>
+        </w:rPr>
+        <w:t>CSS</w:t>
+      </w:r>
+      <w:r>
+        <w:t xml:space="preserve"> </w:t>
+      </w:r>
+      <w:hyperlink r:id="rId35" w:history="1">
+        <w:r>
+          <w:rPr>
+            <w:rStyle w:val="-"/>
+            <w:lang w:val="en-US"/>
+          </w:rPr>
+          <w:t>https</w:t>
+        </w:r>
+        <w:r>
+          <w:rPr>
+            <w:rStyle w:val="-"/>
+          </w:rPr>
+          <w:t>://</w:t>
+        </w:r>
+        <w:r>
+          <w:rPr>
+            <w:rStyle w:val="-"/>
+            <w:lang w:val="en-US"/>
+          </w:rPr>
+          <w:t>el</w:t>
+        </w:r>
+        <w:r>
+          <w:rPr>
+            <w:rStyle w:val="-"/>
+          </w:rPr>
+          <w:t>.</w:t>
+        </w:r>
+        <w:proofErr w:type="spellStart"/>
+        <w:r>
+          <w:rPr>
+            <w:rStyle w:val="-"/>
+            <w:lang w:val="en-US"/>
+          </w:rPr>
+          <w:t>wikipedia</w:t>
+        </w:r>
+        <w:proofErr w:type="spellEnd"/>
+        <w:r>
+          <w:rPr>
+            <w:rStyle w:val="-"/>
+          </w:rPr>
+          <w:t>.</w:t>
+        </w:r>
+        <w:r>
+          <w:rPr>
+            <w:rStyle w:val="-"/>
+            <w:lang w:val="en-US"/>
+          </w:rPr>
+          <w:t>org</w:t>
+        </w:r>
+        <w:r>
+          <w:rPr>
+            <w:rStyle w:val="-"/>
+          </w:rPr>
+          <w:t>/</w:t>
+        </w:r>
+        <w:r>
+          <w:rPr>
+            <w:rStyle w:val="-"/>
+            <w:lang w:val="en-US"/>
+          </w:rPr>
+          <w:t>wiki</w:t>
+        </w:r>
+        <w:r>
+          <w:rPr>
+            <w:rStyle w:val="-"/>
+          </w:rPr>
+          <w:t>/</w:t>
+        </w:r>
+        <w:r>
+          <w:rPr>
+            <w:rStyle w:val="-"/>
+            <w:lang w:val="en-US"/>
+          </w:rPr>
+          <w:t>CSS</w:t>
+        </w:r>
+      </w:hyperlink>
+      <w:r>
+        <w:t>, Οκτώβριος 2018</w:t>
+      </w:r>
+    </w:p>
+    <w:p>
+      <w:pPr>
+        <w:rPr>
+          <w:lang w:val="en-US"/>
+        </w:rPr>
+      </w:pPr>
+      <w:r>
+        <w:rPr>
+          <w:lang w:val="en-US"/>
+        </w:rPr>
+        <w:t xml:space="preserve">[6] </w:t>
+      </w:r>
+      <w:r>
+        <w:rPr>
+          <w:lang w:val="en-US"/>
+        </w:rPr>
+        <w:t xml:space="preserve">CSS Basics </w:t>
+      </w:r>
+      <w:hyperlink r:id="rId36" w:history="1">
+        <w:r>
+          <w:rPr>
+            <w:rStyle w:val="-"/>
+            <w:lang w:val="en-US"/>
+          </w:rPr>
+          <w:t>https://developer.mozilla.org/enUS/docs/Learn/Getting_started_with_the_web/CSS_basics</w:t>
+        </w:r>
+      </w:hyperlink>
+      <w:r>
+        <w:rPr>
+          <w:lang w:val="en-US"/>
+        </w:rPr>
+        <w:t>, Οκτώβριος 2018</w:t>
+      </w:r>
+    </w:p>
+    <w:p>
+      <w:r>
+        <w:t xml:space="preserve">[7] </w:t>
+      </w:r>
+      <w:r>
+        <w:rPr>
+          <w:lang w:val="en-US"/>
+        </w:rPr>
+        <w:t>PHP</w:t>
+      </w:r>
+      <w:r>
+        <w:t xml:space="preserve"> </w:t>
+      </w:r>
+      <w:hyperlink r:id="rId37" w:history="1">
+        <w:r>
+          <w:rPr>
+            <w:rStyle w:val="-"/>
+            <w:lang w:val="en-US"/>
+          </w:rPr>
+          <w:t>https</w:t>
+        </w:r>
+        <w:r>
+          <w:rPr>
+            <w:rStyle w:val="-"/>
+          </w:rPr>
+          <w:t>://</w:t>
+        </w:r>
+        <w:r>
+          <w:rPr>
+            <w:rStyle w:val="-"/>
+            <w:lang w:val="en-US"/>
+          </w:rPr>
+          <w:t>el</w:t>
+        </w:r>
+        <w:r>
+          <w:rPr>
+            <w:rStyle w:val="-"/>
+          </w:rPr>
+          <w:t>.</w:t>
+        </w:r>
+        <w:proofErr w:type="spellStart"/>
+        <w:r>
+          <w:rPr>
+            <w:rStyle w:val="-"/>
+            <w:lang w:val="en-US"/>
+          </w:rPr>
+          <w:t>wikipedia</w:t>
+        </w:r>
+        <w:proofErr w:type="spellEnd"/>
+        <w:r>
+          <w:rPr>
+            <w:rStyle w:val="-"/>
+          </w:rPr>
+          <w:t>.</w:t>
+        </w:r>
+        <w:r>
+          <w:rPr>
+            <w:rStyle w:val="-"/>
+            <w:lang w:val="en-US"/>
+          </w:rPr>
+          <w:t>org</w:t>
+        </w:r>
+        <w:r>
+          <w:rPr>
+            <w:rStyle w:val="-"/>
+          </w:rPr>
+          <w:t>/</w:t>
+        </w:r>
+        <w:r>
+          <w:rPr>
+            <w:rStyle w:val="-"/>
+            <w:lang w:val="en-US"/>
+          </w:rPr>
+          <w:t>wiki</w:t>
+        </w:r>
+        <w:r>
+          <w:rPr>
+            <w:rStyle w:val="-"/>
+          </w:rPr>
+          <w:t>/</w:t>
+        </w:r>
+        <w:r>
+          <w:rPr>
+            <w:rStyle w:val="-"/>
+            <w:lang w:val="en-US"/>
+          </w:rPr>
+          <w:t>PHP</w:t>
+        </w:r>
+      </w:hyperlink>
+      <w:r>
+        <w:t>, Οκτώβριος 2018</w:t>
+      </w:r>
+    </w:p>
+    <w:p>
+      <w:r>
+        <w:t xml:space="preserve">[8] </w:t>
+      </w:r>
+      <w:r>
+        <w:rPr>
+          <w:lang w:val="en-US"/>
+        </w:rPr>
+        <w:t>PHP</w:t>
+      </w:r>
+      <w:r>
+        <w:t xml:space="preserve"> </w:t>
+      </w:r>
+      <w:hyperlink r:id="rId38" w:history="1">
+        <w:r>
+          <w:rPr>
+            <w:rStyle w:val="-"/>
+            <w:lang w:val="en-US"/>
+          </w:rPr>
+          <w:t>http</w:t>
+        </w:r>
+        <w:r>
+          <w:rPr>
+            <w:rStyle w:val="-"/>
+          </w:rPr>
+          <w:t>://</w:t>
+        </w:r>
+        <w:r>
+          <w:rPr>
+            <w:rStyle w:val="-"/>
+            <w:lang w:val="en-US"/>
+          </w:rPr>
+          <w:t>php</w:t>
+        </w:r>
+        <w:r>
+          <w:rPr>
+            <w:rStyle w:val="-"/>
+          </w:rPr>
+          <w:t>.</w:t>
+        </w:r>
+        <w:r>
+          <w:rPr>
+            <w:rStyle w:val="-"/>
+            <w:lang w:val="en-US"/>
+          </w:rPr>
+          <w:t>net</w:t>
+        </w:r>
+        <w:r>
+          <w:rPr>
+            <w:rStyle w:val="-"/>
+          </w:rPr>
+          <w:t>/</w:t>
+        </w:r>
+      </w:hyperlink>
+      <w:r>
+        <w:t>, Οκτώβριος 2018</w:t>
+      </w:r>
+    </w:p>
+    <w:p>
+      <w:pPr>
+        <w:rPr>
+          <w:lang w:val="en-US"/>
+        </w:rPr>
+      </w:pPr>
+      <w:r>
+        <w:rPr>
+          <w:lang w:val="en-US"/>
+        </w:rPr>
+        <w:t>[9]</w:t>
+      </w:r>
+      <w:r>
+        <w:rPr>
+          <w:lang w:val="en-US"/>
+        </w:rPr>
+        <w:t xml:space="preserve"> </w:t>
+      </w:r>
+      <w:r>
+        <w:rPr>
+          <w:lang w:val="en-US"/>
+        </w:rPr>
+        <w:t xml:space="preserve">PHP: </w:t>
+      </w:r>
+      <w:proofErr w:type="spellStart"/>
+      <w:r>
+        <w:rPr>
+          <w:lang w:val="en-US"/>
+        </w:rPr>
+        <w:t>Superglobals</w:t>
+      </w:r>
+      <w:proofErr w:type="spellEnd"/>
+      <w:r>
+        <w:rPr>
+          <w:lang w:val="en-US"/>
+        </w:rPr>
+        <w:t xml:space="preserve">  </w:t>
+      </w:r>
+      <w:hyperlink r:id="rId39" w:history="1">
+        <w:r>
+          <w:rPr>
+            <w:rStyle w:val="-"/>
+            <w:lang w:val="en-US"/>
+          </w:rPr>
+          <w:t>http://php.net/manual/en/language.variables.superglobals.php</w:t>
+        </w:r>
+      </w:hyperlink>
+      <w:r>
+        <w:rPr>
+          <w:lang w:val="en-US"/>
+        </w:rPr>
+        <w:t>, Οκτώβριος 2018</w:t>
+      </w:r>
+    </w:p>
+    <w:p>
+      <w:pPr>
+        <w:rPr>
+          <w:lang w:val="en-US"/>
+        </w:rPr>
+      </w:pPr>
+      <w:r>
+        <w:rPr>
+          <w:lang w:val="en-US"/>
+        </w:rPr>
+        <w:t>[10]</w:t>
+      </w:r>
+      <w:r>
+        <w:rPr>
+          <w:lang w:val="en-US"/>
+        </w:rPr>
+        <w:t xml:space="preserve"> </w:t>
+      </w:r>
+      <w:r>
+        <w:rPr>
+          <w:lang w:val="en-US"/>
+        </w:rPr>
+        <w:t xml:space="preserve">JavaScript </w:t>
+      </w:r>
+      <w:hyperlink r:id="rId40" w:history="1">
+        <w:r>
+          <w:rPr>
+            <w:rStyle w:val="-"/>
+            <w:lang w:val="en-US"/>
+          </w:rPr>
+          <w:t>https://el.wikipedia.org/wiki/JavaScript</w:t>
+        </w:r>
+      </w:hyperlink>
+      <w:r>
+        <w:rPr>
+          <w:lang w:val="en-US"/>
+        </w:rPr>
+        <w:t>, Οκτώβριος 2018</w:t>
+      </w:r>
+    </w:p>
+    <w:p>
+      <w:pPr>
+        <w:rPr>
+          <w:lang w:val="en-US"/>
+        </w:rPr>
+      </w:pPr>
+      <w:r>
+        <w:rPr>
+          <w:lang w:val="en-US"/>
+        </w:rPr>
+        <w:t>[11]</w:t>
+      </w:r>
+      <w:r>
+        <w:rPr>
+          <w:lang w:val="en-US"/>
+        </w:rPr>
+        <w:t xml:space="preserve"> </w:t>
+      </w:r>
+      <w:r>
+        <w:rPr>
+          <w:lang w:val="en-US"/>
+        </w:rPr>
+        <w:t xml:space="preserve">Famous Desktop Apps Using Electron </w:t>
+      </w:r>
+      <w:hyperlink r:id="rId41" w:history="1">
+        <w:r>
+          <w:rPr>
+            <w:rStyle w:val="-"/>
+            <w:lang w:val="en-US"/>
+          </w:rPr>
+          <w:t>https://brainhub.eu/blog/7-famous-desktop-apps-using-electron/</w:t>
+        </w:r>
+      </w:hyperlink>
+      <w:r>
+        <w:rPr>
+          <w:lang w:val="en-US"/>
+        </w:rPr>
+        <w:t>, Οκτώβριος 2018</w:t>
+      </w:r>
+    </w:p>
+    <w:p>
+      <w:r>
+        <w:t>[12]</w:t>
+      </w:r>
+      <w:r>
+        <w:t xml:space="preserve"> </w:t>
+      </w:r>
+      <w:r>
+        <w:rPr>
+          <w:lang w:val="en-US"/>
+        </w:rPr>
+        <w:t>MySQL</w:t>
+      </w:r>
+      <w:r>
+        <w:t xml:space="preserve"> </w:t>
+      </w:r>
+      <w:hyperlink r:id="rId42" w:history="1">
+        <w:r>
+          <w:rPr>
+            <w:rStyle w:val="-"/>
+            <w:lang w:val="en-US"/>
+          </w:rPr>
+          <w:t>https</w:t>
+        </w:r>
+        <w:r>
+          <w:rPr>
+            <w:rStyle w:val="-"/>
+          </w:rPr>
+          <w:t>://</w:t>
+        </w:r>
+        <w:proofErr w:type="spellStart"/>
+        <w:r>
+          <w:rPr>
+            <w:rStyle w:val="-"/>
+            <w:lang w:val="en-US"/>
+          </w:rPr>
+          <w:t>en</w:t>
+        </w:r>
+        <w:proofErr w:type="spellEnd"/>
+        <w:r>
+          <w:rPr>
+            <w:rStyle w:val="-"/>
+          </w:rPr>
+          <w:t>.</w:t>
+        </w:r>
+        <w:proofErr w:type="spellStart"/>
+        <w:r>
+          <w:rPr>
+            <w:rStyle w:val="-"/>
+            <w:lang w:val="en-US"/>
+          </w:rPr>
+          <w:t>wikipedia</w:t>
+        </w:r>
+        <w:proofErr w:type="spellEnd"/>
+        <w:r>
+          <w:rPr>
+            <w:rStyle w:val="-"/>
+          </w:rPr>
+          <w:t>.</w:t>
+        </w:r>
+        <w:r>
+          <w:rPr>
+            <w:rStyle w:val="-"/>
+            <w:lang w:val="en-US"/>
+          </w:rPr>
+          <w:t>org</w:t>
+        </w:r>
+        <w:r>
+          <w:rPr>
+            <w:rStyle w:val="-"/>
+          </w:rPr>
+          <w:t>/</w:t>
+        </w:r>
+        <w:r>
+          <w:rPr>
+            <w:rStyle w:val="-"/>
+            <w:lang w:val="en-US"/>
+          </w:rPr>
+          <w:t>wiki</w:t>
+        </w:r>
+        <w:r>
+          <w:rPr>
+            <w:rStyle w:val="-"/>
+          </w:rPr>
+          <w:t>/</w:t>
+        </w:r>
+        <w:r>
+          <w:rPr>
+            <w:rStyle w:val="-"/>
+            <w:lang w:val="en-US"/>
+          </w:rPr>
+          <w:t>MySQL</w:t>
+        </w:r>
+      </w:hyperlink>
+      <w:r>
+        <w:t>, Οκτώβριος 2018</w:t>
+      </w:r>
+    </w:p>
+    <w:p>
+      <w:r>
+        <w:t>[13]</w:t>
+      </w:r>
+      <w:r>
+        <w:t xml:space="preserve"> </w:t>
+      </w:r>
+      <w:r>
+        <w:rPr>
+          <w:lang w:val="en-US"/>
+        </w:rPr>
+        <w:t>ACID</w:t>
+      </w:r>
+      <w:r>
+        <w:t xml:space="preserve"> </w:t>
+      </w:r>
+      <w:hyperlink r:id="rId43" w:history="1">
+        <w:r>
+          <w:rPr>
+            <w:rStyle w:val="-"/>
+            <w:lang w:val="en-US"/>
+          </w:rPr>
+          <w:t>https</w:t>
+        </w:r>
+        <w:r>
+          <w:rPr>
+            <w:rStyle w:val="-"/>
+          </w:rPr>
+          <w:t>://</w:t>
+        </w:r>
+        <w:r>
+          <w:rPr>
+            <w:rStyle w:val="-"/>
+            <w:lang w:val="en-US"/>
+          </w:rPr>
+          <w:t>el</w:t>
+        </w:r>
+        <w:r>
+          <w:rPr>
+            <w:rStyle w:val="-"/>
+          </w:rPr>
+          <w:t>.</w:t>
+        </w:r>
+        <w:proofErr w:type="spellStart"/>
+        <w:r>
+          <w:rPr>
+            <w:rStyle w:val="-"/>
+            <w:lang w:val="en-US"/>
+          </w:rPr>
+          <w:t>wikipedia</w:t>
+        </w:r>
+        <w:proofErr w:type="spellEnd"/>
+        <w:r>
+          <w:rPr>
+            <w:rStyle w:val="-"/>
+          </w:rPr>
+          <w:t>.</w:t>
+        </w:r>
+        <w:r>
+          <w:rPr>
+            <w:rStyle w:val="-"/>
+            <w:lang w:val="en-US"/>
+          </w:rPr>
+          <w:t>org</w:t>
+        </w:r>
+        <w:r>
+          <w:rPr>
+            <w:rStyle w:val="-"/>
+          </w:rPr>
+          <w:t>/</w:t>
+        </w:r>
+        <w:r>
+          <w:rPr>
+            <w:rStyle w:val="-"/>
+            <w:lang w:val="en-US"/>
+          </w:rPr>
+          <w:t>wiki</w:t>
+        </w:r>
+        <w:r>
+          <w:rPr>
+            <w:rStyle w:val="-"/>
+          </w:rPr>
+          <w:t>/</w:t>
+        </w:r>
+        <w:r>
+          <w:rPr>
+            <w:rStyle w:val="-"/>
+            <w:lang w:val="en-US"/>
+          </w:rPr>
+          <w:t>ACID</w:t>
+        </w:r>
+      </w:hyperlink>
+      <w:r>
+        <w:t>,</w:t>
+      </w:r>
+      <w:r>
+        <w:t xml:space="preserve"> Οκτώβριος 2018</w:t>
+      </w:r>
+    </w:p>
+    <w:p>
+      <w:r>
+        <w:t>[14]</w:t>
+      </w:r>
+      <w:r>
+        <w:t xml:space="preserve"> </w:t>
+      </w:r>
+      <w:r>
+        <w:rPr>
+          <w:lang w:val="en-US"/>
+        </w:rPr>
+        <w:t>MySQL</w:t>
+      </w:r>
+      <w:r>
+        <w:t xml:space="preserve">  </w:t>
+      </w:r>
+      <w:hyperlink r:id="rId44" w:history="1">
+        <w:r>
+          <w:rPr>
+            <w:rStyle w:val="-"/>
+            <w:lang w:val="en-US"/>
+          </w:rPr>
+          <w:t>https</w:t>
+        </w:r>
+        <w:r>
+          <w:rPr>
+            <w:rStyle w:val="-"/>
+          </w:rPr>
+          <w:t>://</w:t>
+        </w:r>
+        <w:r>
+          <w:rPr>
+            <w:rStyle w:val="-"/>
+            <w:lang w:val="en-US"/>
+          </w:rPr>
+          <w:t>www</w:t>
+        </w:r>
+        <w:r>
+          <w:rPr>
+            <w:rStyle w:val="-"/>
+          </w:rPr>
+          <w:t>.</w:t>
+        </w:r>
+        <w:r>
+          <w:rPr>
+            <w:rStyle w:val="-"/>
+            <w:lang w:val="en-US"/>
+          </w:rPr>
+          <w:t>oracle</w:t>
+        </w:r>
+        <w:r>
+          <w:rPr>
+            <w:rStyle w:val="-"/>
+          </w:rPr>
+          <w:t>.</w:t>
+        </w:r>
+        <w:r>
+          <w:rPr>
+            <w:rStyle w:val="-"/>
+            <w:lang w:val="en-US"/>
+          </w:rPr>
+          <w:t>com</w:t>
+        </w:r>
+        <w:r>
+          <w:rPr>
+            <w:rStyle w:val="-"/>
+          </w:rPr>
+          <w:t>/</w:t>
+        </w:r>
+        <w:proofErr w:type="spellStart"/>
+        <w:r>
+          <w:rPr>
+            <w:rStyle w:val="-"/>
+            <w:lang w:val="en-US"/>
+          </w:rPr>
+          <w:t>technetwork</w:t>
+        </w:r>
+        <w:proofErr w:type="spellEnd"/>
+        <w:r>
+          <w:rPr>
+            <w:rStyle w:val="-"/>
+          </w:rPr>
+          <w:t>/</w:t>
+        </w:r>
+        <w:r>
+          <w:rPr>
+            <w:rStyle w:val="-"/>
+            <w:lang w:val="en-US"/>
+          </w:rPr>
+          <w:t>database</w:t>
+        </w:r>
+        <w:r>
+          <w:rPr>
+            <w:rStyle w:val="-"/>
+          </w:rPr>
+          <w:t>/</w:t>
+        </w:r>
+        <w:proofErr w:type="spellStart"/>
+        <w:r>
+          <w:rPr>
+            <w:rStyle w:val="-"/>
+            <w:lang w:val="en-US"/>
+          </w:rPr>
+          <w:t>mysql</w:t>
+        </w:r>
+        <w:proofErr w:type="spellEnd"/>
+        <w:r>
+          <w:rPr>
+            <w:rStyle w:val="-"/>
+          </w:rPr>
+          <w:t>/</w:t>
+        </w:r>
+        <w:r>
+          <w:rPr>
+            <w:rStyle w:val="-"/>
+            <w:lang w:val="en-US"/>
+          </w:rPr>
+          <w:t>index</w:t>
+        </w:r>
+        <w:r>
+          <w:rPr>
+            <w:rStyle w:val="-"/>
+          </w:rPr>
+          <w:t>.</w:t>
+        </w:r>
+        <w:r>
+          <w:rPr>
+            <w:rStyle w:val="-"/>
+            <w:lang w:val="en-US"/>
+          </w:rPr>
+          <w:t>html</w:t>
+        </w:r>
+      </w:hyperlink>
+      <w:r>
+        <w:t>, Οκτώβριος 2018</w:t>
+      </w:r>
+    </w:p>
+    <w:p>
+      <w:pPr>
+        <w:rPr>
+          <w:lang w:val="en-US"/>
+        </w:rPr>
+      </w:pPr>
+      <w:r>
+        <w:rPr>
+          <w:lang w:val="en-US"/>
+        </w:rPr>
+        <w:t>[15]</w:t>
+      </w:r>
+      <w:r>
+        <w:rPr>
+          <w:lang w:val="en-US"/>
+        </w:rPr>
+        <w:t xml:space="preserve"> </w:t>
+      </w:r>
+      <w:r>
+        <w:rPr>
+          <w:lang w:val="en-US"/>
+        </w:rPr>
+        <w:t xml:space="preserve">History of Arduino </w:t>
+      </w:r>
+      <w:hyperlink r:id="rId45" w:history="1">
+        <w:r>
+          <w:rPr>
+            <w:rStyle w:val="-"/>
+            <w:lang w:val="en-US"/>
+          </w:rPr>
+          <w:t>http://creativityprojects.blogspot.com/2013/03/history-of-arduino_4195.html</w:t>
+        </w:r>
+      </w:hyperlink>
+      <w:r>
+        <w:rPr>
+          <w:lang w:val="en-US"/>
+        </w:rPr>
+        <w:t>, Οκτώβριος 2018</w:t>
+      </w:r>
+    </w:p>
+    <w:p>
+      <w:pPr>
+        <w:rPr>
+          <w:lang w:val="en-US"/>
+        </w:rPr>
+      </w:pPr>
+      <w:r>
+        <w:rPr>
+          <w:lang w:val="en-US"/>
+        </w:rPr>
+        <w:t>[16]</w:t>
+      </w:r>
+      <w:r>
+        <w:rPr>
+          <w:lang w:val="en-US"/>
+        </w:rPr>
+        <w:t xml:space="preserve"> </w:t>
+      </w:r>
+      <w:r>
+        <w:rPr>
+          <w:lang w:val="en-US"/>
+        </w:rPr>
+        <w:t xml:space="preserve">Arduino Development Kits: Advantages and Features </w:t>
+      </w:r>
+      <w:hyperlink r:id="rId46" w:history="1">
+        <w:r>
+          <w:rPr>
+            <w:rStyle w:val="-"/>
+            <w:lang w:val="en-US"/>
+          </w:rPr>
+          <w:t>https://www.semiconductorstore.com/blog/2014/Arduino-Development-Kits-Advantages-and-Features/811/</w:t>
+        </w:r>
+      </w:hyperlink>
+      <w:r>
+        <w:rPr>
+          <w:lang w:val="en-US"/>
+        </w:rPr>
+        <w:t>, Οκτώβριος 2018</w:t>
+      </w:r>
+    </w:p>
+    <w:p>
+      <w:pPr>
+        <w:rPr>
+          <w:lang w:val="en-US"/>
+        </w:rPr>
+      </w:pPr>
+      <w:r>
+        <w:rPr>
+          <w:lang w:val="en-US"/>
+        </w:rPr>
+        <w:lastRenderedPageBreak/>
+        <w:t>[17]</w:t>
+      </w:r>
+      <w:r>
+        <w:rPr>
+          <w:lang w:val="en-US"/>
+        </w:rPr>
+        <w:t xml:space="preserve"> </w:t>
+      </w:r>
+      <w:r>
+        <w:rPr>
+          <w:lang w:val="en-US"/>
+        </w:rPr>
+        <w:t xml:space="preserve">WeMos Wiki </w:t>
+      </w:r>
+      <w:hyperlink r:id="rId47" w:history="1">
+        <w:r>
+          <w:rPr>
+            <w:rStyle w:val="-"/>
+            <w:lang w:val="en-US"/>
+          </w:rPr>
+          <w:t>https://wiki.wemos.cc/start</w:t>
+        </w:r>
+      </w:hyperlink>
+      <w:r>
+        <w:rPr>
+          <w:lang w:val="en-US"/>
+        </w:rPr>
+        <w:t>, Οκτώβριος 2018</w:t>
+      </w:r>
+    </w:p>
+    <w:p>
+      <w:r>
+        <w:t>[18]</w:t>
+      </w:r>
+      <w:r>
+        <w:t xml:space="preserve"> Δρομολογητής </w:t>
+      </w:r>
+      <w:hyperlink r:id="rId48" w:history="1">
+        <w:r>
+          <w:rPr>
+            <w:rStyle w:val="-"/>
+            <w:lang w:val="en-US"/>
+          </w:rPr>
+          <w:t>https</w:t>
+        </w:r>
+        <w:r>
+          <w:rPr>
+            <w:rStyle w:val="-"/>
+          </w:rPr>
+          <w:t>://</w:t>
+        </w:r>
+        <w:r>
+          <w:rPr>
+            <w:rStyle w:val="-"/>
+            <w:lang w:val="en-US"/>
+          </w:rPr>
+          <w:t>el</w:t>
+        </w:r>
+        <w:r>
+          <w:rPr>
+            <w:rStyle w:val="-"/>
+          </w:rPr>
+          <w:t>.</w:t>
+        </w:r>
+        <w:proofErr w:type="spellStart"/>
+        <w:r>
+          <w:rPr>
+            <w:rStyle w:val="-"/>
+            <w:lang w:val="en-US"/>
+          </w:rPr>
+          <w:t>wikipedia</w:t>
+        </w:r>
+        <w:proofErr w:type="spellEnd"/>
+        <w:r>
+          <w:rPr>
+            <w:rStyle w:val="-"/>
+          </w:rPr>
+          <w:t>.</w:t>
+        </w:r>
+        <w:r>
+          <w:rPr>
+            <w:rStyle w:val="-"/>
+            <w:lang w:val="en-US"/>
+          </w:rPr>
+          <w:t>org</w:t>
+        </w:r>
+        <w:r>
+          <w:rPr>
+            <w:rStyle w:val="-"/>
+          </w:rPr>
+          <w:t>/</w:t>
+        </w:r>
+        <w:r>
+          <w:rPr>
+            <w:rStyle w:val="-"/>
+            <w:lang w:val="en-US"/>
+          </w:rPr>
+          <w:t>wiki</w:t>
+        </w:r>
+        <w:r>
+          <w:rPr>
+            <w:rStyle w:val="-"/>
+          </w:rPr>
+          <w:t>/%</w:t>
+        </w:r>
+        <w:r>
+          <w:rPr>
+            <w:rStyle w:val="-"/>
+            <w:lang w:val="en-US"/>
+          </w:rPr>
+          <w:t>CE</w:t>
+        </w:r>
+        <w:r>
+          <w:rPr>
+            <w:rStyle w:val="-"/>
+          </w:rPr>
+          <w:t>%94%</w:t>
+        </w:r>
+        <w:r>
+          <w:rPr>
+            <w:rStyle w:val="-"/>
+            <w:lang w:val="en-US"/>
+          </w:rPr>
+          <w:t>CF</w:t>
+        </w:r>
+        <w:r>
+          <w:rPr>
+            <w:rStyle w:val="-"/>
+          </w:rPr>
+          <w:t>%81%</w:t>
+        </w:r>
+        <w:r>
+          <w:rPr>
+            <w:rStyle w:val="-"/>
+            <w:lang w:val="en-US"/>
+          </w:rPr>
+          <w:t>CE</w:t>
+        </w:r>
+        <w:r>
+          <w:rPr>
+            <w:rStyle w:val="-"/>
+          </w:rPr>
+          <w:t>%</w:t>
+        </w:r>
+        <w:r>
+          <w:rPr>
+            <w:rStyle w:val="-"/>
+            <w:lang w:val="en-US"/>
+          </w:rPr>
+          <w:t>BF</w:t>
+        </w:r>
+        <w:r>
+          <w:rPr>
+            <w:rStyle w:val="-"/>
+          </w:rPr>
+          <w:t>%</w:t>
+        </w:r>
+        <w:r>
+          <w:rPr>
+            <w:rStyle w:val="-"/>
+            <w:lang w:val="en-US"/>
+          </w:rPr>
+          <w:t>CE</w:t>
+        </w:r>
+        <w:r>
+          <w:rPr>
+            <w:rStyle w:val="-"/>
+          </w:rPr>
+          <w:t>%</w:t>
+        </w:r>
+        <w:r>
+          <w:rPr>
+            <w:rStyle w:val="-"/>
+            <w:lang w:val="en-US"/>
+          </w:rPr>
+          <w:t>BC</w:t>
+        </w:r>
+        <w:r>
+          <w:rPr>
+            <w:rStyle w:val="-"/>
+          </w:rPr>
+          <w:t>%</w:t>
+        </w:r>
+        <w:r>
+          <w:rPr>
+            <w:rStyle w:val="-"/>
+            <w:lang w:val="en-US"/>
+          </w:rPr>
+          <w:t>CE</w:t>
+        </w:r>
+        <w:r>
+          <w:rPr>
+            <w:rStyle w:val="-"/>
+          </w:rPr>
+          <w:t>%</w:t>
+        </w:r>
+        <w:r>
+          <w:rPr>
+            <w:rStyle w:val="-"/>
+            <w:lang w:val="en-US"/>
+          </w:rPr>
+          <w:t>BF</w:t>
+        </w:r>
+        <w:r>
+          <w:rPr>
+            <w:rStyle w:val="-"/>
+          </w:rPr>
+          <w:t>%</w:t>
+        </w:r>
+        <w:r>
+          <w:rPr>
+            <w:rStyle w:val="-"/>
+            <w:lang w:val="en-US"/>
+          </w:rPr>
+          <w:t>CE</w:t>
+        </w:r>
+        <w:r>
+          <w:rPr>
+            <w:rStyle w:val="-"/>
+          </w:rPr>
+          <w:t>%</w:t>
+        </w:r>
+        <w:r>
+          <w:rPr>
+            <w:rStyle w:val="-"/>
+            <w:lang w:val="en-US"/>
+          </w:rPr>
+          <w:t>BB</w:t>
+        </w:r>
+        <w:r>
+          <w:rPr>
+            <w:rStyle w:val="-"/>
+          </w:rPr>
+          <w:t>%</w:t>
+        </w:r>
+        <w:r>
+          <w:rPr>
+            <w:rStyle w:val="-"/>
+            <w:lang w:val="en-US"/>
+          </w:rPr>
+          <w:t>CE</w:t>
+        </w:r>
+        <w:r>
+          <w:rPr>
+            <w:rStyle w:val="-"/>
+          </w:rPr>
+          <w:t>%</w:t>
+        </w:r>
+        <w:r>
+          <w:rPr>
+            <w:rStyle w:val="-"/>
+            <w:lang w:val="en-US"/>
+          </w:rPr>
+          <w:t>BF</w:t>
+        </w:r>
+        <w:r>
+          <w:rPr>
+            <w:rStyle w:val="-"/>
+          </w:rPr>
+          <w:t>%</w:t>
+        </w:r>
+        <w:r>
+          <w:rPr>
+            <w:rStyle w:val="-"/>
+            <w:lang w:val="en-US"/>
+          </w:rPr>
+          <w:t>CE</w:t>
+        </w:r>
+        <w:r>
+          <w:rPr>
+            <w:rStyle w:val="-"/>
+          </w:rPr>
+          <w:t>%</w:t>
+        </w:r>
+        <w:r>
+          <w:rPr>
+            <w:rStyle w:val="-"/>
+            <w:lang w:val="en-US"/>
+          </w:rPr>
+          <w:t>B</w:t>
+        </w:r>
+        <w:r>
+          <w:rPr>
+            <w:rStyle w:val="-"/>
+          </w:rPr>
+          <w:t>3%</w:t>
+        </w:r>
+        <w:r>
+          <w:rPr>
+            <w:rStyle w:val="-"/>
+            <w:lang w:val="en-US"/>
+          </w:rPr>
+          <w:t>CE</w:t>
+        </w:r>
+        <w:r>
+          <w:rPr>
+            <w:rStyle w:val="-"/>
+          </w:rPr>
+          <w:t>%</w:t>
+        </w:r>
+        <w:r>
+          <w:rPr>
+            <w:rStyle w:val="-"/>
+            <w:lang w:val="en-US"/>
+          </w:rPr>
+          <w:t>B</w:t>
+        </w:r>
+        <w:r>
+          <w:rPr>
+            <w:rStyle w:val="-"/>
+          </w:rPr>
+          <w:t>7%</w:t>
+        </w:r>
+        <w:r>
+          <w:rPr>
+            <w:rStyle w:val="-"/>
+            <w:lang w:val="en-US"/>
+          </w:rPr>
+          <w:t>CF</w:t>
+        </w:r>
+        <w:r>
+          <w:rPr>
+            <w:rStyle w:val="-"/>
+          </w:rPr>
+          <w:t>%84%</w:t>
+        </w:r>
+        <w:r>
+          <w:rPr>
+            <w:rStyle w:val="-"/>
+            <w:lang w:val="en-US"/>
+          </w:rPr>
+          <w:t>CE</w:t>
+        </w:r>
+        <w:r>
+          <w:rPr>
+            <w:rStyle w:val="-"/>
+          </w:rPr>
+          <w:t>%</w:t>
+        </w:r>
+        <w:r>
+          <w:rPr>
+            <w:rStyle w:val="-"/>
+            <w:lang w:val="en-US"/>
+          </w:rPr>
+          <w:t>AE</w:t>
+        </w:r>
+        <w:r>
+          <w:rPr>
+            <w:rStyle w:val="-"/>
+          </w:rPr>
+          <w:t>%</w:t>
+        </w:r>
+        <w:r>
+          <w:rPr>
+            <w:rStyle w:val="-"/>
+            <w:lang w:val="en-US"/>
+          </w:rPr>
+          <w:t>CF</w:t>
+        </w:r>
+        <w:r>
+          <w:rPr>
+            <w:rStyle w:val="-"/>
+          </w:rPr>
+          <w:t>%82</w:t>
+        </w:r>
+      </w:hyperlink>
+      <w:r>
+        <w:t>, Οκτώβριος 2018</w:t>
+      </w:r>
+    </w:p>
+    <w:p>
+      <w:pPr>
+        <w:rPr>
+          <w:lang w:val="en-US"/>
+        </w:rPr>
+      </w:pPr>
+      <w:r>
+        <w:rPr>
+          <w:lang w:val="en-US"/>
+        </w:rPr>
+        <w:t>[19]</w:t>
+      </w:r>
+      <w:r>
+        <w:rPr>
+          <w:lang w:val="en-US"/>
+        </w:rPr>
+        <w:t xml:space="preserve"> </w:t>
+      </w:r>
+      <w:r>
+        <w:rPr>
+          <w:lang w:val="en-US"/>
+        </w:rPr>
+        <w:t xml:space="preserve">Visual Studio Code </w:t>
+      </w:r>
+      <w:hyperlink r:id="rId49" w:history="1">
+        <w:r>
+          <w:rPr>
+            <w:rStyle w:val="-"/>
+            <w:lang w:val="en-US"/>
+          </w:rPr>
+          <w:t>https://code.visualstudio.com/</w:t>
+        </w:r>
+      </w:hyperlink>
+      <w:r>
+        <w:rPr>
+          <w:lang w:val="en-US"/>
+        </w:rPr>
+        <w:t>, Οκτώβριος 2018</w:t>
+      </w:r>
+    </w:p>
+    <w:p>
+      <w:pPr>
+        <w:rPr>
+          <w:lang w:val="en-US"/>
+        </w:rPr>
+      </w:pPr>
+      <w:r>
+        <w:rPr>
+          <w:lang w:val="en-US"/>
+        </w:rPr>
+        <w:t>[20]</w:t>
+      </w:r>
+      <w:r>
+        <w:rPr>
+          <w:lang w:val="en-US"/>
+        </w:rPr>
+        <w:t xml:space="preserve"> </w:t>
+      </w:r>
+      <w:r>
+        <w:rPr>
+          <w:lang w:val="en-US"/>
+        </w:rPr>
+        <w:t xml:space="preserve">Why VS Code </w:t>
+      </w:r>
+      <w:hyperlink r:id="rId50" w:history="1">
+        <w:r>
+          <w:rPr>
+            <w:rStyle w:val="-"/>
+            <w:lang w:val="en-US"/>
+          </w:rPr>
+          <w:t>https://code.visualstudio.com/docs/editor/whyvscode</w:t>
+        </w:r>
+      </w:hyperlink>
+      <w:r>
+        <w:rPr>
+          <w:lang w:val="en-US"/>
+        </w:rPr>
+        <w:t>, Οκτώβριος 2018</w:t>
+      </w:r>
+    </w:p>
+    <w:p>
+      <w:pPr>
+        <w:rPr>
+          <w:lang w:val="en-US"/>
+        </w:rPr>
+      </w:pPr>
+      <w:r>
+        <w:rPr>
+          <w:lang w:val="en-US"/>
+        </w:rPr>
+        <w:t xml:space="preserve">[21] </w:t>
+      </w:r>
+      <w:r>
+        <w:rPr>
+          <w:lang w:val="en-US"/>
+        </w:rPr>
+        <w:t xml:space="preserve">Brackets </w:t>
+      </w:r>
+      <w:hyperlink r:id="rId51" w:history="1">
+        <w:r>
+          <w:rPr>
+            <w:rStyle w:val="-"/>
+            <w:lang w:val="en-US"/>
+          </w:rPr>
+          <w:t>http://brackets.io/</w:t>
+        </w:r>
+      </w:hyperlink>
+      <w:r>
+        <w:rPr>
+          <w:lang w:val="en-US"/>
+        </w:rPr>
+        <w:t>, Οκτώβριος 2018</w:t>
+      </w:r>
+    </w:p>
+    <w:p>
+      <w:pPr>
+        <w:rPr>
+          <w:lang w:val="en-US"/>
+        </w:rPr>
+      </w:pPr>
+      <w:r>
+        <w:rPr>
+          <w:lang w:val="en-US"/>
+        </w:rPr>
+        <w:t xml:space="preserve">[22] </w:t>
+      </w:r>
+      <w:r>
+        <w:rPr>
+          <w:lang w:val="en-US"/>
+        </w:rPr>
+        <w:t xml:space="preserve">XAMPP Installers </w:t>
+      </w:r>
+      <w:hyperlink r:id="rId52" w:history="1">
+        <w:r>
+          <w:rPr>
+            <w:rStyle w:val="-"/>
+            <w:lang w:val="en-US"/>
+          </w:rPr>
+          <w:t>https://www.apachefriends.org/index.html</w:t>
+        </w:r>
+      </w:hyperlink>
+      <w:r>
+        <w:rPr>
+          <w:lang w:val="en-US"/>
+        </w:rPr>
+        <w:t>, Οκτώβριος 2018</w:t>
+      </w:r>
+    </w:p>
+    <w:p>
+      <w:pPr>
+        <w:rPr>
+          <w:lang w:val="en-US"/>
+        </w:rPr>
+      </w:pPr>
+      <w:r>
+        <w:rPr>
+          <w:lang w:val="en-US"/>
+        </w:rPr>
+        <w:t xml:space="preserve">[23] </w:t>
+      </w:r>
+      <w:r>
+        <w:rPr>
+          <w:lang w:val="en-US"/>
+        </w:rPr>
+        <w:t xml:space="preserve">DHT.lib </w:t>
+      </w:r>
+      <w:hyperlink r:id="rId53" w:history="1">
+        <w:r>
+          <w:rPr>
+            <w:rStyle w:val="-"/>
+            <w:lang w:val="en-US"/>
+          </w:rPr>
+          <w:t>https://github.com/ringerc/Arduino-DHT22</w:t>
+        </w:r>
+      </w:hyperlink>
+      <w:r>
+        <w:rPr>
+          <w:lang w:val="en-US"/>
+        </w:rPr>
+        <w:t>, Οκτώβριος 2018</w:t>
+      </w:r>
+    </w:p>
+    <w:p>
+      <w:r>
+        <w:t xml:space="preserve">[24] Προσωπικά Δεδομένα </w:t>
+      </w:r>
+      <w:hyperlink r:id="rId54" w:history="1">
+        <w:r>
+          <w:rPr>
+            <w:rStyle w:val="-"/>
+            <w:lang w:val="en-US"/>
+          </w:rPr>
+          <w:t>https</w:t>
+        </w:r>
+        <w:r>
+          <w:rPr>
+            <w:rStyle w:val="-"/>
+          </w:rPr>
+          <w:t>://</w:t>
+        </w:r>
+        <w:r>
+          <w:rPr>
+            <w:rStyle w:val="-"/>
+            <w:lang w:val="en-US"/>
+          </w:rPr>
+          <w:t>el</w:t>
+        </w:r>
+        <w:r>
+          <w:rPr>
+            <w:rStyle w:val="-"/>
+          </w:rPr>
+          <w:t>.</w:t>
+        </w:r>
+        <w:proofErr w:type="spellStart"/>
+        <w:r>
+          <w:rPr>
+            <w:rStyle w:val="-"/>
+            <w:lang w:val="en-US"/>
+          </w:rPr>
+          <w:t>wikipedia</w:t>
+        </w:r>
+        <w:proofErr w:type="spellEnd"/>
+        <w:r>
+          <w:rPr>
+            <w:rStyle w:val="-"/>
+          </w:rPr>
+          <w:t>.</w:t>
+        </w:r>
+        <w:r>
+          <w:rPr>
+            <w:rStyle w:val="-"/>
+            <w:lang w:val="en-US"/>
+          </w:rPr>
+          <w:t>org</w:t>
+        </w:r>
+        <w:r>
+          <w:rPr>
+            <w:rStyle w:val="-"/>
+          </w:rPr>
+          <w:t>/</w:t>
+        </w:r>
+        <w:r>
+          <w:rPr>
+            <w:rStyle w:val="-"/>
+            <w:lang w:val="en-US"/>
+          </w:rPr>
+          <w:t>wiki</w:t>
+        </w:r>
+        <w:r>
+          <w:rPr>
+            <w:rStyle w:val="-"/>
+          </w:rPr>
+          <w:t>/%</w:t>
+        </w:r>
+        <w:r>
+          <w:rPr>
+            <w:rStyle w:val="-"/>
+            <w:lang w:val="en-US"/>
+          </w:rPr>
+          <w:t>CE</w:t>
+        </w:r>
+        <w:r>
+          <w:rPr>
+            <w:rStyle w:val="-"/>
+          </w:rPr>
+          <w:t>%</w:t>
+        </w:r>
+        <w:r>
+          <w:rPr>
+            <w:rStyle w:val="-"/>
+            <w:lang w:val="en-US"/>
+          </w:rPr>
+          <w:t>A</w:t>
+        </w:r>
+        <w:r>
+          <w:rPr>
+            <w:rStyle w:val="-"/>
+          </w:rPr>
+          <w:t>0%</w:t>
+        </w:r>
+        <w:r>
+          <w:rPr>
+            <w:rStyle w:val="-"/>
+            <w:lang w:val="en-US"/>
+          </w:rPr>
+          <w:t>CF</w:t>
+        </w:r>
+        <w:r>
+          <w:rPr>
+            <w:rStyle w:val="-"/>
+          </w:rPr>
+          <w:t>%81%</w:t>
+        </w:r>
+        <w:r>
+          <w:rPr>
+            <w:rStyle w:val="-"/>
+            <w:lang w:val="en-US"/>
+          </w:rPr>
+          <w:t>CE</w:t>
+        </w:r>
+        <w:r>
+          <w:rPr>
+            <w:rStyle w:val="-"/>
+          </w:rPr>
+          <w:t>%</w:t>
+        </w:r>
+        <w:r>
+          <w:rPr>
+            <w:rStyle w:val="-"/>
+            <w:lang w:val="en-US"/>
+          </w:rPr>
+          <w:t>BF</w:t>
+        </w:r>
+        <w:r>
+          <w:rPr>
+            <w:rStyle w:val="-"/>
+          </w:rPr>
+          <w:t>%</w:t>
+        </w:r>
+        <w:r>
+          <w:rPr>
+            <w:rStyle w:val="-"/>
+            <w:lang w:val="en-US"/>
+          </w:rPr>
+          <w:t>CF</w:t>
+        </w:r>
+        <w:r>
+          <w:rPr>
+            <w:rStyle w:val="-"/>
+          </w:rPr>
+          <w:t>%83%</w:t>
+        </w:r>
+        <w:r>
+          <w:rPr>
+            <w:rStyle w:val="-"/>
+            <w:lang w:val="en-US"/>
+          </w:rPr>
+          <w:t>CF</w:t>
+        </w:r>
+        <w:r>
+          <w:rPr>
+            <w:rStyle w:val="-"/>
+          </w:rPr>
+          <w:t>%89%</w:t>
+        </w:r>
+        <w:r>
+          <w:rPr>
+            <w:rStyle w:val="-"/>
+            <w:lang w:val="en-US"/>
+          </w:rPr>
+          <w:t>CF</w:t>
+        </w:r>
+        <w:r>
+          <w:rPr>
+            <w:rStyle w:val="-"/>
+          </w:rPr>
+          <w:t>%80%</w:t>
+        </w:r>
+        <w:r>
+          <w:rPr>
+            <w:rStyle w:val="-"/>
+            <w:lang w:val="en-US"/>
+          </w:rPr>
+          <w:t>CE</w:t>
+        </w:r>
+        <w:r>
+          <w:rPr>
+            <w:rStyle w:val="-"/>
+          </w:rPr>
+          <w:t>%</w:t>
+        </w:r>
+        <w:r>
+          <w:rPr>
+            <w:rStyle w:val="-"/>
+            <w:lang w:val="en-US"/>
+          </w:rPr>
+          <w:t>B</w:t>
+        </w:r>
+        <w:r>
+          <w:rPr>
+            <w:rStyle w:val="-"/>
+          </w:rPr>
+          <w:t>9%</w:t>
+        </w:r>
+        <w:r>
+          <w:rPr>
+            <w:rStyle w:val="-"/>
+            <w:lang w:val="en-US"/>
+          </w:rPr>
+          <w:t>CE</w:t>
+        </w:r>
+        <w:r>
+          <w:rPr>
+            <w:rStyle w:val="-"/>
+          </w:rPr>
+          <w:t>%</w:t>
+        </w:r>
+        <w:r>
+          <w:rPr>
+            <w:rStyle w:val="-"/>
+            <w:lang w:val="en-US"/>
+          </w:rPr>
+          <w:t>BA</w:t>
+        </w:r>
+        <w:r>
+          <w:rPr>
+            <w:rStyle w:val="-"/>
+          </w:rPr>
+          <w:t>%</w:t>
+        </w:r>
+        <w:r>
+          <w:rPr>
+            <w:rStyle w:val="-"/>
+            <w:lang w:val="en-US"/>
+          </w:rPr>
+          <w:t>CE</w:t>
+        </w:r>
+        <w:r>
+          <w:rPr>
+            <w:rStyle w:val="-"/>
+          </w:rPr>
+          <w:t>%</w:t>
+        </w:r>
+        <w:r>
+          <w:rPr>
+            <w:rStyle w:val="-"/>
+            <w:lang w:val="en-US"/>
+          </w:rPr>
+          <w:t>AC</w:t>
+        </w:r>
+        <w:r>
+          <w:rPr>
+            <w:rStyle w:val="-"/>
+          </w:rPr>
+          <w:t>_%</w:t>
+        </w:r>
+        <w:r>
+          <w:rPr>
+            <w:rStyle w:val="-"/>
+            <w:lang w:val="en-US"/>
+          </w:rPr>
+          <w:t>CE</w:t>
+        </w:r>
+        <w:r>
+          <w:rPr>
+            <w:rStyle w:val="-"/>
+          </w:rPr>
+          <w:t>%94%</w:t>
+        </w:r>
+        <w:r>
+          <w:rPr>
+            <w:rStyle w:val="-"/>
+            <w:lang w:val="en-US"/>
+          </w:rPr>
+          <w:t>CE</w:t>
+        </w:r>
+        <w:r>
+          <w:rPr>
+            <w:rStyle w:val="-"/>
+          </w:rPr>
+          <w:t>%</w:t>
+        </w:r>
+        <w:r>
+          <w:rPr>
+            <w:rStyle w:val="-"/>
+            <w:lang w:val="en-US"/>
+          </w:rPr>
+          <w:t>B</w:t>
+        </w:r>
+        <w:r>
+          <w:rPr>
+            <w:rStyle w:val="-"/>
+          </w:rPr>
+          <w:t>5%</w:t>
+        </w:r>
+        <w:r>
+          <w:rPr>
+            <w:rStyle w:val="-"/>
+            <w:lang w:val="en-US"/>
+          </w:rPr>
+          <w:t>CE</w:t>
+        </w:r>
+        <w:r>
+          <w:rPr>
+            <w:rStyle w:val="-"/>
+          </w:rPr>
+          <w:t>%</w:t>
+        </w:r>
+        <w:r>
+          <w:rPr>
+            <w:rStyle w:val="-"/>
+            <w:lang w:val="en-US"/>
+          </w:rPr>
+          <w:t>B</w:t>
+        </w:r>
+        <w:r>
+          <w:rPr>
+            <w:rStyle w:val="-"/>
+          </w:rPr>
+          <w:t>4%</w:t>
+        </w:r>
+        <w:r>
+          <w:rPr>
+            <w:rStyle w:val="-"/>
+            <w:lang w:val="en-US"/>
+          </w:rPr>
+          <w:t>CE</w:t>
+        </w:r>
+        <w:r>
+          <w:rPr>
+            <w:rStyle w:val="-"/>
+          </w:rPr>
+          <w:t>%</w:t>
+        </w:r>
+        <w:r>
+          <w:rPr>
+            <w:rStyle w:val="-"/>
+            <w:lang w:val="en-US"/>
+          </w:rPr>
+          <w:t>BF</w:t>
+        </w:r>
+        <w:r>
+          <w:rPr>
+            <w:rStyle w:val="-"/>
+          </w:rPr>
+          <w:t>%</w:t>
+        </w:r>
+        <w:r>
+          <w:rPr>
+            <w:rStyle w:val="-"/>
+            <w:lang w:val="en-US"/>
+          </w:rPr>
+          <w:t>CE</w:t>
+        </w:r>
+        <w:r>
+          <w:rPr>
+            <w:rStyle w:val="-"/>
+          </w:rPr>
+          <w:t>%</w:t>
+        </w:r>
+        <w:r>
+          <w:rPr>
+            <w:rStyle w:val="-"/>
+            <w:lang w:val="en-US"/>
+          </w:rPr>
+          <w:t>BC</w:t>
+        </w:r>
+        <w:r>
+          <w:rPr>
+            <w:rStyle w:val="-"/>
+          </w:rPr>
+          <w:t>%</w:t>
+        </w:r>
+        <w:r>
+          <w:rPr>
+            <w:rStyle w:val="-"/>
+            <w:lang w:val="en-US"/>
+          </w:rPr>
+          <w:t>CE</w:t>
+        </w:r>
+        <w:r>
+          <w:rPr>
+            <w:rStyle w:val="-"/>
+          </w:rPr>
+          <w:t>%</w:t>
+        </w:r>
+        <w:r>
+          <w:rPr>
+            <w:rStyle w:val="-"/>
+            <w:lang w:val="en-US"/>
+          </w:rPr>
+          <w:t>AD</w:t>
+        </w:r>
+        <w:r>
+          <w:rPr>
+            <w:rStyle w:val="-"/>
+          </w:rPr>
+          <w:t>%</w:t>
+        </w:r>
+        <w:r>
+          <w:rPr>
+            <w:rStyle w:val="-"/>
+            <w:lang w:val="en-US"/>
+          </w:rPr>
+          <w:t>CE</w:t>
+        </w:r>
+        <w:r>
+          <w:rPr>
+            <w:rStyle w:val="-"/>
+          </w:rPr>
+          <w:t>%</w:t>
+        </w:r>
+        <w:r>
+          <w:rPr>
+            <w:rStyle w:val="-"/>
+            <w:lang w:val="en-US"/>
+          </w:rPr>
+          <w:t>BD</w:t>
+        </w:r>
+        <w:r>
+          <w:rPr>
+            <w:rStyle w:val="-"/>
+          </w:rPr>
+          <w:t>%</w:t>
+        </w:r>
+        <w:r>
+          <w:rPr>
+            <w:rStyle w:val="-"/>
+            <w:lang w:val="en-US"/>
+          </w:rPr>
+          <w:t>CE</w:t>
+        </w:r>
+        <w:r>
+          <w:rPr>
+            <w:rStyle w:val="-"/>
+          </w:rPr>
+          <w:t>%</w:t>
+        </w:r>
+        <w:r>
+          <w:rPr>
+            <w:rStyle w:val="-"/>
+            <w:lang w:val="en-US"/>
+          </w:rPr>
+          <w:t>B</w:t>
+        </w:r>
+        <w:r>
+          <w:rPr>
+            <w:rStyle w:val="-"/>
+          </w:rPr>
+          <w:t>1</w:t>
+        </w:r>
+      </w:hyperlink>
+      <w:r>
+        <w:t>, Οκτώβριος 2018</w:t>
+      </w:r>
+    </w:p>
+    <w:p>
+      <w:pPr>
+        <w:rPr>
+          <w:lang w:val="en-US"/>
+        </w:rPr>
+      </w:pPr>
+      <w:r>
+        <w:rPr>
+          <w:lang w:val="en-US"/>
+        </w:rPr>
+        <w:t>[25]</w:t>
+      </w:r>
+      <w:r>
+        <w:rPr>
+          <w:lang w:val="en-US"/>
+        </w:rPr>
+        <w:t xml:space="preserve"> </w:t>
+      </w:r>
+      <w:r>
+        <w:rPr>
+          <w:lang w:val="en-US"/>
+        </w:rPr>
+        <w:t xml:space="preserve">PHP: password_hash </w:t>
+      </w:r>
+      <w:hyperlink r:id="rId55" w:history="1">
+        <w:r>
+          <w:rPr>
+            <w:rStyle w:val="-"/>
+            <w:lang w:val="en-US"/>
+          </w:rPr>
+          <w:t>http://php.net/manual/en/function.password-hash.php</w:t>
+        </w:r>
+      </w:hyperlink>
+      <w:r>
+        <w:rPr>
+          <w:lang w:val="en-US"/>
+        </w:rPr>
+        <w:t>, Οκτώβριος 2018</w:t>
+      </w:r>
+    </w:p>
+    <w:p>
+      <w:r>
+        <w:t xml:space="preserve">[26] </w:t>
+      </w:r>
+      <w:r>
+        <w:rPr>
+          <w:lang w:val="en-US"/>
+        </w:rPr>
+        <w:t>SSL</w:t>
+      </w:r>
+      <w:r>
+        <w:t xml:space="preserve"> </w:t>
+      </w:r>
+      <w:hyperlink r:id="rId56" w:history="1">
+        <w:r>
+          <w:rPr>
+            <w:rStyle w:val="-"/>
+            <w:lang w:val="en-US"/>
+          </w:rPr>
+          <w:t>https</w:t>
+        </w:r>
+        <w:r>
+          <w:rPr>
+            <w:rStyle w:val="-"/>
+          </w:rPr>
+          <w:t>://</w:t>
+        </w:r>
+        <w:r>
+          <w:rPr>
+            <w:rStyle w:val="-"/>
+            <w:lang w:val="en-US"/>
+          </w:rPr>
+          <w:t>el</w:t>
+        </w:r>
+        <w:r>
+          <w:rPr>
+            <w:rStyle w:val="-"/>
+          </w:rPr>
+          <w:t>.</w:t>
+        </w:r>
+        <w:proofErr w:type="spellStart"/>
+        <w:r>
+          <w:rPr>
+            <w:rStyle w:val="-"/>
+            <w:lang w:val="en-US"/>
+          </w:rPr>
+          <w:t>wikipedia</w:t>
+        </w:r>
+        <w:proofErr w:type="spellEnd"/>
+        <w:r>
+          <w:rPr>
+            <w:rStyle w:val="-"/>
+          </w:rPr>
+          <w:t>.</w:t>
+        </w:r>
+        <w:r>
+          <w:rPr>
+            <w:rStyle w:val="-"/>
+            <w:lang w:val="en-US"/>
+          </w:rPr>
+          <w:t>org</w:t>
+        </w:r>
+        <w:r>
+          <w:rPr>
+            <w:rStyle w:val="-"/>
+          </w:rPr>
+          <w:t>/</w:t>
+        </w:r>
+        <w:r>
+          <w:rPr>
+            <w:rStyle w:val="-"/>
+            <w:lang w:val="en-US"/>
+          </w:rPr>
+          <w:t>wiki</w:t>
+        </w:r>
+        <w:r>
+          <w:rPr>
+            <w:rStyle w:val="-"/>
+          </w:rPr>
+          <w:t>/</w:t>
+        </w:r>
+        <w:r>
+          <w:rPr>
+            <w:rStyle w:val="-"/>
+            <w:lang w:val="en-US"/>
+          </w:rPr>
+          <w:t>SSL</w:t>
+        </w:r>
+      </w:hyperlink>
+      <w:r>
+        <w:t>, Οκτώβριος 2018</w:t>
+      </w:r>
+      <w:bookmarkStart w:id="1" w:name="_GoBack"/>
+      <w:bookmarkEnd w:id="1"/>
+    </w:p>
+    <w:p>
+      <w:pPr>
+        <w:rPr>
+          <w:lang w:val="en-US"/>
+        </w:rPr>
+      </w:pPr>
+      <w:r>
+        <w:rPr>
+          <w:lang w:val="en-US"/>
+        </w:rPr>
+        <w:t xml:space="preserve">[27] </w:t>
+      </w:r>
+      <w:proofErr w:type="spellStart"/>
+      <w:r>
+        <w:rPr>
+          <w:lang w:val="en-US"/>
+        </w:rPr>
+        <w:t>Bassi</w:t>
+      </w:r>
+      <w:proofErr w:type="spellEnd"/>
+      <w:r>
+        <w:rPr>
+          <w:lang w:val="en-US"/>
+        </w:rPr>
+        <w:t xml:space="preserve"> A. Bauer M., Fiedler M., </w:t>
+      </w:r>
+      <w:proofErr w:type="spellStart"/>
+      <w:r>
+        <w:rPr>
+          <w:lang w:val="en-US"/>
+        </w:rPr>
+        <w:t>Kramp</w:t>
+      </w:r>
+      <w:proofErr w:type="spellEnd"/>
+      <w:r>
+        <w:rPr>
+          <w:lang w:val="en-US"/>
+        </w:rPr>
+        <w:t xml:space="preserve"> T., </w:t>
+      </w:r>
+      <w:proofErr w:type="spellStart"/>
+      <w:r>
+        <w:rPr>
+          <w:lang w:val="en-US"/>
+        </w:rPr>
+        <w:t>Kranenburg</w:t>
+      </w:r>
+      <w:proofErr w:type="spellEnd"/>
+      <w:r>
+        <w:rPr>
+          <w:lang w:val="en-US"/>
+        </w:rPr>
+        <w:t xml:space="preserve"> R., Lange S., Meissner S. (2013), Enabling Things to Talk: Designing IOT solutions with the IOT architectural Reference Model, New York.</w:t>
+      </w:r>
+    </w:p>
+    <w:p>
+      <w:pPr>
+        <w:rPr>
+          <w:lang w:val="en-US"/>
+        </w:rPr>
+      </w:pPr>
+      <w:r>
+        <w:rPr>
+          <w:lang w:val="en-US"/>
+        </w:rPr>
+        <w:t xml:space="preserve">[28] </w:t>
+      </w:r>
+      <w:r>
+        <w:rPr>
+          <w:lang w:val="en-US"/>
+        </w:rPr>
+        <w:t>Mark J. Collins (2017). Pro HTML5 with CSS, JavaScript, and Multimedia: Complete Website Development and Best Practices</w:t>
+      </w:r>
+    </w:p>
+    <w:p>
+      <w:pPr>
+        <w:rPr>
+          <w:lang w:val="en-US"/>
+        </w:rPr>
+      </w:pPr>
+      <w:r>
+        <w:rPr>
+          <w:lang w:val="en-US"/>
+        </w:rPr>
+        <w:t xml:space="preserve">[29] </w:t>
+      </w:r>
+      <w:r>
+        <w:rPr>
+          <w:lang w:val="en-US"/>
+        </w:rPr>
+        <w:t xml:space="preserve">Rose K., </w:t>
+      </w:r>
+      <w:proofErr w:type="spellStart"/>
+      <w:r>
+        <w:rPr>
+          <w:lang w:val="en-US"/>
+        </w:rPr>
+        <w:t>Eldrigde</w:t>
+      </w:r>
+      <w:proofErr w:type="spellEnd"/>
+      <w:r>
+        <w:rPr>
+          <w:lang w:val="en-US"/>
+        </w:rPr>
+        <w:t xml:space="preserve"> S., Chapin L. (2015), The Internet of Things: An Overview | Understanding the Issues and Challenges of a More Connected World</w:t>
+      </w:r>
+    </w:p>
+    <w:p>
+      <w:r>
+        <w:rPr>
+          <w:lang w:val="en-US"/>
+        </w:rPr>
+        <w:t xml:space="preserve">[30] </w:t>
+      </w:r>
+      <w:r>
+        <w:rPr>
+          <w:lang w:val="en-US"/>
+        </w:rPr>
+        <w:t xml:space="preserve">Saxena, S., &amp; Ali Said Mansour Al-Tamimi, T. (2017). Big data and Internet of Things (IoT) technologies in Omani banks: a case study. </w:t>
+      </w:r>
+      <w:proofErr w:type="spellStart"/>
+      <w:r>
+        <w:t>Foresight</w:t>
+      </w:r>
+      <w:proofErr w:type="spellEnd"/>
+      <w:r>
+        <w:t>, 19(4), 409–420.</w:t>
+      </w:r>
+    </w:p>
+    <w:p>
+      <w:r>
+        <w:t xml:space="preserve">[31] </w:t>
+      </w:r>
+      <w:r>
+        <w:t>Παυλή Β. (2013), Η Διδασκαλία εκπαιδευτικής ρομποτικής με τη χρήση μικροελεγκτών (π.χ. ARDUINO, PIC), Διπλωματική Εργασία, Τ.Ε.Ι. Λάρισας, Τμήμα Τεχνολογίας Πληροφορικής και Τηλεπικοινωνιών, Λάρισα</w:t>
+      </w:r>
     </w:p>
     <w:sectPr>
       <w:pgSz w:w="11906" w:h="16838"/>

</xml_diff>